<commit_message>
updates with hair tie info
</commit_message>
<xml_diff>
--- a/static/Mask-Covers_Step-By-Step_Instructions.docx
+++ b/static/Mask-Covers_Step-By-Step_Instructions.docx
@@ -1,14 +1,14 @@
 
 <file path=word/document.xml><?xml version="1.0" encoding="utf-8"?>
-<w:document xmlns:r="http://schemas.openxmlformats.org/officeDocument/2006/relationships" xmlns:wp="http://schemas.openxmlformats.org/drawingml/2006/wordprocessingDrawing" xmlns:w="http://schemas.openxmlformats.org/wordprocessingml/2006/main" xmlns:w10="urn:schemas-microsoft-com:office:word" xmlns:w14="http://schemas.microsoft.com/office/word/2010/wordml" xmlns:wps="http://schemas.microsoft.com/office/word/2010/wordprocessingShape" xmlns:wpg="http://schemas.microsoft.com/office/word/2010/wordprocessingGroup" xmlns:mc="http://schemas.openxmlformats.org/markup-compatibility/2006" xmlns:v="urn:schemas-microsoft-com:vml" xmlns:o="urn:schemas-microsoft-com:office:office" xmlns:m="http://schemas.openxmlformats.org/officeDocument/2006/math" mc:Ignorable="w14">
+<w:document xmlns:wpc="http://schemas.microsoft.com/office/word/2010/wordprocessingCanvas" xmlns:cx="http://schemas.microsoft.com/office/drawing/2014/chartex" xmlns:cx1="http://schemas.microsoft.com/office/drawing/2015/9/8/chartex" xmlns:cx2="http://schemas.microsoft.com/office/drawing/2015/10/21/chartex" xmlns:cx3="http://schemas.microsoft.com/office/drawing/2016/5/9/chartex" xmlns:cx4="http://schemas.microsoft.com/office/drawing/2016/5/10/chartex" xmlns:cx5="http://schemas.microsoft.com/office/drawing/2016/5/11/chartex" xmlns:cx6="http://schemas.microsoft.com/office/drawing/2016/5/12/chartex" xmlns:cx7="http://schemas.microsoft.com/office/drawing/2016/5/13/chartex" xmlns:cx8="http://schemas.microsoft.com/office/drawing/2016/5/14/chartex" xmlns:mc="http://schemas.openxmlformats.org/markup-compatibility/2006" xmlns:aink="http://schemas.microsoft.com/office/drawing/2016/ink" xmlns:am3d="http://schemas.microsoft.com/office/drawing/2017/model3d" xmlns:o="urn:schemas-microsoft-com:office:office" xmlns:r="http://schemas.openxmlformats.org/officeDocument/2006/relationships" xmlns:m="http://schemas.openxmlformats.org/officeDocument/2006/math" xmlns:v="urn:schemas-microsoft-com:vml" xmlns:wp14="http://schemas.microsoft.com/office/word/2010/wordprocessingDrawing" xmlns:wp="http://schemas.openxmlformats.org/drawingml/2006/wordprocessingDrawing" xmlns:w10="urn:schemas-microsoft-com:office:word" xmlns:w="http://schemas.openxmlformats.org/wordprocessingml/2006/main" xmlns:w14="http://schemas.microsoft.com/office/word/2010/wordml" xmlns:w15="http://schemas.microsoft.com/office/word/2012/wordml" xmlns:w16cid="http://schemas.microsoft.com/office/word/2016/wordml/cid" xmlns:w16se="http://schemas.microsoft.com/office/word/2015/wordml/symex" xmlns:wpg="http://schemas.microsoft.com/office/word/2010/wordprocessingGroup" xmlns:wpi="http://schemas.microsoft.com/office/word/2010/wordprocessingInk" xmlns:wne="http://schemas.microsoft.com/office/word/2006/wordml" xmlns:wps="http://schemas.microsoft.com/office/word/2010/wordprocessingShape" mc:Ignorable="w14 w15 w16se w16cid wp14">
   <w:body>
     <w:p>
       <w:pPr>
-        <w:pStyle w:val="No Spacing"/>
+        <w:pStyle w:val="NoSpacing"/>
         <w:jc w:val="center"/>
         <w:rPr>
-          <w:b w:val="1"/>
-          <w:bCs w:val="1"/>
+          <w:b/>
+          <w:bCs/>
           <w:sz w:val="42"/>
           <w:szCs w:val="42"/>
           <w:u w:val="single"/>
@@ -16,49 +16,45 @@
       </w:pPr>
       <w:r>
         <w:rPr>
-          <w:b w:val="1"/>
-          <w:bCs w:val="1"/>
-          <w:sz w:val="42"/>
-          <w:szCs w:val="42"/>
-          <w:u w:val="single"/>
-          <w:rtl w:val="0"/>
-          <w:lang w:val="en-US"/>
-        </w:rPr>
-        <w:t>Make-A-Mask and Care Mask Covers for COVID-19</w:t>
-      </w:r>
-    </w:p>
-    <w:p>
-      <w:pPr>
-        <w:pStyle w:val="No Spacing"/>
-        <w:jc w:val="center"/>
-        <w:rPr>
-          <w:b w:val="1"/>
-          <w:bCs w:val="1"/>
+          <w:b/>
+          <w:bCs/>
           <w:sz w:val="42"/>
           <w:szCs w:val="42"/>
           <w:u w:val="single"/>
         </w:rPr>
-      </w:pPr>
-      <w:r>
+        <w:t>Make-A-Mask and Care Mask Covers for COVID-19</w:t>
+      </w:r>
+    </w:p>
+    <w:p>
+      <w:pPr>
+        <w:pStyle w:val="NoSpacing"/>
+        <w:jc w:val="center"/>
         <w:rPr>
-          <w:b w:val="1"/>
-          <w:bCs w:val="1"/>
+          <w:b/>
+          <w:bCs/>
           <w:sz w:val="42"/>
           <w:szCs w:val="42"/>
           <w:u w:val="single"/>
-          <w:rtl w:val="0"/>
-          <w:lang w:val="en-US"/>
+        </w:rPr>
+      </w:pPr>
+      <w:r>
+        <w:rPr>
+          <w:b/>
+          <w:bCs/>
+          <w:sz w:val="42"/>
+          <w:szCs w:val="42"/>
+          <w:u w:val="single"/>
         </w:rPr>
         <w:t>Step-By-Step Instructions</w:t>
       </w:r>
     </w:p>
     <w:p>
       <w:pPr>
-        <w:pStyle w:val="No Spacing"/>
+        <w:pStyle w:val="NoSpacing"/>
         <w:jc w:val="center"/>
         <w:rPr>
-          <w:b w:val="1"/>
-          <w:bCs w:val="1"/>
+          <w:b/>
+          <w:bCs/>
           <w:sz w:val="28"/>
           <w:szCs w:val="28"/>
         </w:rPr>
@@ -66,74 +62,24 @@
     </w:p>
     <w:p>
       <w:pPr>
-        <w:pStyle w:val="No Spacing"/>
-        <w:ind w:left="720" w:hanging="720"/>
-        <w:jc w:val="center"/>
-      </w:pPr>
-      <w:r>
-        <w:rPr>
-          <w:rtl w:val="0"/>
-          <w:lang w:val="en-US"/>
-        </w:rPr>
-        <w:t>1</w:t>
-      </w:r>
-      <w:r>
-        <w:rPr>
-          <w:rtl w:val="0"/>
-          <w:lang w:val="en-US"/>
-        </w:rPr>
-        <w:t>.</w:t>
-      </w:r>
-      <w:r>
-        <w:rPr>
-          <w:rtl w:val="0"/>
-          <w:lang w:val="en-US"/>
-        </w:rPr>
-        <w:t>)</w:t>
+        <w:pStyle w:val="NoSpacing"/>
+        <w:ind w:left="720" w:hanging="720"/>
+        <w:jc w:val="center"/>
+      </w:pPr>
+      <w:r>
+        <w:t>1.)</w:t>
       </w:r>
       <w:r>
         <w:tab/>
       </w:r>
       <w:r>
-        <w:rPr>
-          <w:rtl w:val="0"/>
-          <w:lang w:val="en-US"/>
-        </w:rPr>
-        <w:t xml:space="preserve">Cut </w:t>
-      </w:r>
-      <w:r>
-        <w:rPr>
-          <w:rtl w:val="0"/>
-          <w:lang w:val="en-US"/>
-        </w:rPr>
-        <w:t>ONE</w:t>
-      </w:r>
-      <w:r>
-        <w:rPr>
-          <w:rtl w:val="0"/>
-          <w:lang w:val="en-US"/>
-        </w:rPr>
-        <w:t xml:space="preserve"> piece of fabric at 10.5 inches by 7.5 inches and then </w:t>
-      </w:r>
-      <w:r>
-        <w:rPr>
-          <w:rtl w:val="0"/>
-          <w:lang w:val="en-US"/>
-        </w:rPr>
-        <w:t>TWO</w:t>
-      </w:r>
-      <w:r>
-        <w:rPr>
-          <w:rtl w:val="0"/>
-          <w:lang w:val="en-US"/>
-        </w:rPr>
-        <w:t xml:space="preserve"> smaller pieces at 7.5 inches by 5.5 inches.</w:t>
-      </w:r>
-    </w:p>
-    <w:p>
-      <w:pPr>
-        <w:pStyle w:val="No Spacing"/>
-        <w:ind w:left="720" w:firstLine="0"/>
+        <w:t>Cut ONE piece of fabric at 10.5 inches by 7.5 inches and then TWO smaller pieces at 7.5 inches by 5.5 inches.</w:t>
+      </w:r>
+    </w:p>
+    <w:p>
+      <w:pPr>
+        <w:pStyle w:val="NoSpacing"/>
+        <w:ind w:left="720"/>
         <w:jc w:val="center"/>
         <w:rPr>
           <w:sz w:val="28"/>
@@ -143,7 +89,7 @@
     </w:p>
     <w:p>
       <w:pPr>
-        <w:pStyle w:val="No Spacing"/>
+        <w:pStyle w:val="NoSpacing"/>
         <w:tabs>
           <w:tab w:val="left" w:pos="8910"/>
         </w:tabs>
@@ -154,8 +100,11 @@
         <w:tab/>
       </w:r>
       <w:r>
+        <w:rPr>
+          <w:noProof/>
+        </w:rPr>
         <w:drawing>
-          <wp:inline distT="0" distB="0" distL="0" distR="0">
+          <wp:inline distT="0" distB="0" distL="0" distR="0" wp14:anchorId="19D92674" wp14:editId="3AA4EBA2">
             <wp:extent cx="1710267" cy="1282700"/>
             <wp:effectExtent l="0" t="0" r="0" b="0"/>
             <wp:docPr id="1073741825" name="officeArt object" descr="IMG_9161.jpg"/>
@@ -170,9 +119,7 @@
                     </pic:cNvPicPr>
                   </pic:nvPicPr>
                   <pic:blipFill>
-                    <a:blip r:embed="rId4">
-                      <a:extLst/>
-                    </a:blip>
+                    <a:blip r:embed="rId6"/>
                     <a:stretch>
                       <a:fillRect/>
                     </a:stretch>
@@ -200,84 +147,55 @@
     </w:p>
     <w:p>
       <w:pPr>
-        <w:pStyle w:val="No Spacing"/>
-        <w:jc w:val="center"/>
-      </w:pPr>
-    </w:p>
-    <w:p>
-      <w:pPr>
-        <w:pStyle w:val="No Spacing"/>
-        <w:ind w:left="720" w:hanging="720"/>
+        <w:pStyle w:val="NoSpacing"/>
+        <w:jc w:val="center"/>
+      </w:pPr>
+    </w:p>
+    <w:p>
+      <w:pPr>
+        <w:pStyle w:val="NoSpacing"/>
+        <w:ind w:left="720" w:hanging="720"/>
+        <w:jc w:val="center"/>
+      </w:pPr>
+      <w:r>
+        <w:t>2.)</w:t>
+      </w:r>
+      <w:r>
+        <w:tab/>
+      </w:r>
+      <w:r>
+        <w:t>Take the smaller pieces, turn them facedown and fold the bottom up approximately ¾ inch.  Stitch that.</w:t>
+      </w:r>
+    </w:p>
+    <w:p>
+      <w:pPr>
+        <w:pStyle w:val="NoSpacing"/>
+        <w:ind w:left="720" w:hanging="720"/>
+        <w:jc w:val="center"/>
+      </w:pPr>
+      <w:r>
+        <w:t>Do the same for the other smaller piece.</w:t>
+      </w:r>
+    </w:p>
+    <w:p>
+      <w:pPr>
+        <w:pStyle w:val="NoSpacing"/>
+        <w:ind w:left="720" w:hanging="720"/>
+        <w:jc w:val="center"/>
+      </w:pPr>
+    </w:p>
+    <w:p>
+      <w:pPr>
+        <w:pStyle w:val="NoSpacing"/>
+        <w:ind w:left="720"/>
         <w:jc w:val="center"/>
       </w:pPr>
       <w:r>
         <w:rPr>
-          <w:rtl w:val="0"/>
-          <w:lang w:val="en-US"/>
+          <w:noProof/>
         </w:rPr>
-        <w:t>2</w:t>
-      </w:r>
-      <w:r>
-        <w:rPr>
-          <w:rtl w:val="0"/>
-          <w:lang w:val="en-US"/>
-        </w:rPr>
-        <w:t>.</w:t>
-      </w:r>
-      <w:r>
-        <w:rPr>
-          <w:rtl w:val="0"/>
-          <w:lang w:val="en-US"/>
-        </w:rPr>
-        <w:t>)</w:t>
-        <w:tab/>
-        <w:t xml:space="preserve">Take the smaller pieces, turn them facedown and fold the bottom up approximately </w:t>
-      </w:r>
-      <w:r>
-        <w:rPr>
-          <w:rtl w:val="0"/>
-          <w:lang w:val="en-US"/>
-        </w:rPr>
-        <w:t xml:space="preserve">¾ </w:t>
-      </w:r>
-      <w:r>
-        <w:rPr>
-          <w:rtl w:val="0"/>
-          <w:lang w:val="en-US"/>
-        </w:rPr>
-        <w:t>inch.  Stitch that.</w:t>
-      </w:r>
-    </w:p>
-    <w:p>
-      <w:pPr>
-        <w:pStyle w:val="No Spacing"/>
-        <w:ind w:left="720" w:hanging="720"/>
-        <w:jc w:val="center"/>
-      </w:pPr>
-      <w:r>
-        <w:rPr>
-          <w:rtl w:val="0"/>
-          <w:lang w:val="en-US"/>
-        </w:rPr>
-        <w:t>Do the same for the other smaller piece.</w:t>
-      </w:r>
-    </w:p>
-    <w:p>
-      <w:pPr>
-        <w:pStyle w:val="No Spacing"/>
-        <w:ind w:left="720" w:hanging="720"/>
-        <w:jc w:val="center"/>
-      </w:pPr>
-    </w:p>
-    <w:p>
-      <w:pPr>
-        <w:pStyle w:val="No Spacing"/>
-        <w:ind w:left="720" w:firstLine="0"/>
-        <w:jc w:val="center"/>
-      </w:pPr>
-      <w:r>
         <w:drawing>
-          <wp:inline distT="0" distB="0" distL="0" distR="0">
+          <wp:inline distT="0" distB="0" distL="0" distR="0" wp14:anchorId="63F0883B" wp14:editId="1DA72C3B">
             <wp:extent cx="1481667" cy="1111250"/>
             <wp:effectExtent l="0" t="0" r="0" b="0"/>
             <wp:docPr id="1073741826" name="officeArt object" descr="IMG_9162.jpg"/>
@@ -292,9 +210,7 @@
                     </pic:cNvPicPr>
                   </pic:nvPicPr>
                   <pic:blipFill>
-                    <a:blip r:embed="rId5">
-                      <a:extLst/>
-                    </a:blip>
+                    <a:blip r:embed="rId7"/>
                     <a:stretch>
                       <a:fillRect/>
                     </a:stretch>
@@ -323,8 +239,11 @@
         <w:tab/>
       </w:r>
       <w:r>
+        <w:rPr>
+          <w:noProof/>
+        </w:rPr>
         <w:drawing>
-          <wp:inline distT="0" distB="0" distL="0" distR="0">
+          <wp:inline distT="0" distB="0" distL="0" distR="0" wp14:anchorId="3158A362" wp14:editId="3080B92C">
             <wp:extent cx="1479550" cy="1109663"/>
             <wp:effectExtent l="0" t="0" r="0" b="0"/>
             <wp:docPr id="1073741827" name="officeArt object" descr="IMG_9163.jpg"/>
@@ -339,9 +258,7 @@
                     </pic:cNvPicPr>
                   </pic:nvPicPr>
                   <pic:blipFill>
-                    <a:blip r:embed="rId6">
-                      <a:extLst/>
-                    </a:blip>
+                    <a:blip r:embed="rId8"/>
                     <a:stretch>
                       <a:fillRect/>
                     </a:stretch>
@@ -370,8 +287,11 @@
         <w:tab/>
       </w:r>
       <w:r>
+        <w:rPr>
+          <w:noProof/>
+        </w:rPr>
         <w:drawing>
-          <wp:inline distT="0" distB="0" distL="0" distR="0">
+          <wp:inline distT="0" distB="0" distL="0" distR="0" wp14:anchorId="554CAD44" wp14:editId="799FF333">
             <wp:extent cx="1468967" cy="1101725"/>
             <wp:effectExtent l="0" t="0" r="0" b="0"/>
             <wp:docPr id="1073741828" name="officeArt object" descr="IMG_9164.jpg"/>
@@ -386,9 +306,7 @@
                     </pic:cNvPicPr>
                   </pic:nvPicPr>
                   <pic:blipFill>
-                    <a:blip r:embed="rId7">
-                      <a:extLst/>
-                    </a:blip>
+                    <a:blip r:embed="rId9"/>
                     <a:stretch>
                       <a:fillRect/>
                     </a:stretch>
@@ -416,91 +334,56 @@
     </w:p>
     <w:p>
       <w:pPr>
-        <w:pStyle w:val="No Spacing"/>
-        <w:jc w:val="center"/>
-      </w:pPr>
-    </w:p>
-    <w:p>
-      <w:pPr>
-        <w:pStyle w:val="No Spacing"/>
+        <w:pStyle w:val="NoSpacing"/>
+        <w:jc w:val="center"/>
+      </w:pPr>
+    </w:p>
+    <w:p>
+      <w:pPr>
+        <w:pStyle w:val="NoSpacing"/>
+        <w:ind w:left="720" w:hanging="720"/>
+        <w:jc w:val="center"/>
+      </w:pPr>
+      <w:r>
+        <w:t>3.)</w:t>
+      </w:r>
+      <w:r>
+        <w:tab/>
+        <w:t>Take the larger piece, lay it face up, and place one of the smaller pieces centered on the main piec</w:t>
+      </w:r>
+      <w:r>
+        <w:t>e along the top.  The smaller piece should be facedown.  The sewn (hem) part should be toward the middle of the larger fabric.</w:t>
+      </w:r>
+    </w:p>
+    <w:p>
+      <w:pPr>
+        <w:pStyle w:val="NoSpacing"/>
+        <w:ind w:left="720" w:hanging="720"/>
+        <w:jc w:val="center"/>
+      </w:pPr>
+      <w:r>
+        <w:t xml:space="preserve">Do this for both smaller pieces (one at top and one at bottom). </w:t>
+      </w:r>
+    </w:p>
+    <w:p>
+      <w:pPr>
+        <w:pStyle w:val="NoSpacing"/>
+        <w:ind w:left="720" w:hanging="720"/>
+        <w:jc w:val="center"/>
+      </w:pPr>
+    </w:p>
+    <w:p>
+      <w:pPr>
+        <w:pStyle w:val="NoSpacing"/>
         <w:ind w:left="720" w:hanging="720"/>
         <w:jc w:val="center"/>
       </w:pPr>
       <w:r>
         <w:rPr>
-          <w:rtl w:val="0"/>
-          <w:lang w:val="en-US"/>
+          <w:noProof/>
         </w:rPr>
-        <w:t>3.</w:t>
-      </w:r>
-      <w:r>
-        <w:rPr>
-          <w:rtl w:val="0"/>
-          <w:lang w:val="en-US"/>
-        </w:rPr>
-        <w:t>)</w:t>
-        <w:tab/>
-        <w:t>Take the larger piece</w:t>
-      </w:r>
-      <w:r>
-        <w:rPr>
-          <w:rtl w:val="0"/>
-          <w:lang w:val="en-US"/>
-        </w:rPr>
-        <w:t>,</w:t>
-      </w:r>
-      <w:r>
-        <w:rPr>
-          <w:rtl w:val="0"/>
-          <w:lang w:val="en-US"/>
-        </w:rPr>
-        <w:t xml:space="preserve"> lay it face up</w:t>
-      </w:r>
-      <w:r>
-        <w:rPr>
-          <w:rtl w:val="0"/>
-          <w:lang w:val="en-US"/>
-        </w:rPr>
-        <w:t>,</w:t>
-      </w:r>
-      <w:r>
-        <w:rPr>
-          <w:rtl w:val="0"/>
-          <w:lang w:val="en-US"/>
-        </w:rPr>
-        <w:t xml:space="preserve"> and place one of the smaller pieces centered on the main piece along the top.  The smaller piece should be facedown.  The sewn (hem) part should be toward the middle of the larger fabric.</w:t>
-      </w:r>
-    </w:p>
-    <w:p>
-      <w:pPr>
-        <w:pStyle w:val="No Spacing"/>
-        <w:ind w:left="720" w:hanging="720"/>
-        <w:jc w:val="center"/>
-      </w:pPr>
-      <w:r>
-        <w:rPr>
-          <w:rtl w:val="0"/>
-          <w:lang w:val="en-US"/>
-        </w:rPr>
-        <w:t xml:space="preserve">Do this for both smaller pieces (one at top and one at bottom). </w:t>
-      </w:r>
-    </w:p>
-    <w:p>
-      <w:pPr>
-        <w:pStyle w:val="No Spacing"/>
-        <w:ind w:left="720" w:hanging="720"/>
-        <w:jc w:val="center"/>
-      </w:pPr>
-    </w:p>
-    <w:p>
-      <w:pPr>
-        <w:pStyle w:val="No Spacing"/>
-        <w:ind w:left="720" w:hanging="720"/>
-        <w:jc w:val="center"/>
-      </w:pPr>
-      <w:r>
         <w:drawing>
-          <wp:inline distT="0" distB="0" distL="0" distR="0">
+          <wp:inline distT="0" distB="0" distL="0" distR="0" wp14:anchorId="0841E224" wp14:editId="628D473B">
             <wp:extent cx="1495107" cy="1121331"/>
             <wp:effectExtent l="0" t="0" r="0" b="0"/>
             <wp:docPr id="1073741829" name="officeArt object" descr="IMG_9165.jpg"/>
@@ -515,9 +398,7 @@
                     </pic:cNvPicPr>
                   </pic:nvPicPr>
                   <pic:blipFill>
-                    <a:blip r:embed="rId8">
-                      <a:extLst/>
-                    </a:blip>
+                    <a:blip r:embed="rId10"/>
                     <a:stretch>
                       <a:fillRect/>
                     </a:stretch>
@@ -546,8 +427,11 @@
         <w:tab/>
       </w:r>
       <w:r>
+        <w:rPr>
+          <w:noProof/>
+        </w:rPr>
         <w:drawing>
-          <wp:inline distT="0" distB="0" distL="0" distR="0">
+          <wp:inline distT="0" distB="0" distL="0" distR="0" wp14:anchorId="60F29F90" wp14:editId="56E03E30">
             <wp:extent cx="1494367" cy="1120775"/>
             <wp:effectExtent l="0" t="0" r="0" b="0"/>
             <wp:docPr id="1073741830" name="officeArt object" descr="IMG_9166.jpg"/>
@@ -562,9 +446,7 @@
                     </pic:cNvPicPr>
                   </pic:nvPicPr>
                   <pic:blipFill>
-                    <a:blip r:embed="rId9">
-                      <a:extLst/>
-                    </a:blip>
+                    <a:blip r:embed="rId11"/>
                     <a:stretch>
                       <a:fillRect/>
                     </a:stretch>
@@ -593,8 +475,11 @@
         <w:tab/>
       </w:r>
       <w:r>
+        <w:rPr>
+          <w:noProof/>
+        </w:rPr>
         <w:drawing>
-          <wp:inline distT="0" distB="0" distL="0" distR="0">
+          <wp:inline distT="0" distB="0" distL="0" distR="0" wp14:anchorId="73BEA056" wp14:editId="7319E878">
             <wp:extent cx="1527175" cy="1145381"/>
             <wp:effectExtent l="0" t="0" r="0" b="0"/>
             <wp:docPr id="1073741831" name="officeArt object" descr="IMG_9167.jpg"/>
@@ -609,9 +494,7 @@
                     </pic:cNvPicPr>
                   </pic:nvPicPr>
                   <pic:blipFill>
-                    <a:blip r:embed="rId10">
-                      <a:extLst/>
-                    </a:blip>
+                    <a:blip r:embed="rId12"/>
                     <a:stretch>
                       <a:fillRect/>
                     </a:stretch>
@@ -639,106 +522,58 @@
     </w:p>
     <w:p>
       <w:pPr>
-        <w:pStyle w:val="No Spacing"/>
-        <w:ind w:left="720" w:hanging="720"/>
-        <w:jc w:val="center"/>
-      </w:pPr>
-    </w:p>
-    <w:p>
-      <w:pPr>
-        <w:pStyle w:val="No Spacing"/>
-        <w:ind w:left="720" w:hanging="720"/>
-        <w:jc w:val="center"/>
-      </w:pPr>
-    </w:p>
-    <w:p>
-      <w:pPr>
-        <w:pStyle w:val="No Spacing"/>
+        <w:pStyle w:val="NoSpacing"/>
+        <w:ind w:left="720" w:hanging="720"/>
+        <w:jc w:val="center"/>
+      </w:pPr>
+    </w:p>
+    <w:p>
+      <w:pPr>
+        <w:pStyle w:val="NoSpacing"/>
+        <w:ind w:left="720" w:hanging="720"/>
+        <w:jc w:val="center"/>
+      </w:pPr>
+    </w:p>
+    <w:p>
+      <w:pPr>
+        <w:pStyle w:val="NoSpacing"/>
+        <w:ind w:left="720" w:hanging="720"/>
+        <w:jc w:val="center"/>
+      </w:pPr>
+      <w:r>
+        <w:t>4.)</w:t>
+      </w:r>
+      <w:r>
+        <w:tab/>
+        <w:t xml:space="preserve">After sewing both the smaller pieces to the larger </w:t>
+      </w:r>
+      <w:r>
+        <w:t>piece.</w:t>
+      </w:r>
+    </w:p>
+    <w:p>
+      <w:pPr>
+        <w:pStyle w:val="NoSpacing"/>
+        <w:ind w:left="720" w:hanging="720"/>
+        <w:jc w:val="center"/>
+      </w:pPr>
+      <w:r>
+        <w:t xml:space="preserve">Turn the smaller pieces out, so that they are extended out from the larger piece, and iron them flat.  </w:t>
+      </w:r>
+    </w:p>
+    <w:p>
+      <w:pPr>
+        <w:pStyle w:val="NoSpacing"/>
         <w:ind w:left="720" w:hanging="720"/>
         <w:jc w:val="center"/>
       </w:pPr>
       <w:r>
         <w:rPr>
-          <w:rtl w:val="0"/>
-          <w:lang w:val="en-US"/>
+          <w:noProof/>
         </w:rPr>
-        <w:t>4.</w:t>
-      </w:r>
-      <w:r>
-        <w:rPr>
-          <w:rtl w:val="0"/>
-          <w:lang w:val="en-US"/>
-        </w:rPr>
-        <w:t>)</w:t>
-        <w:tab/>
-        <w:t>After sewing both the smaller pieces to the larger piece.</w:t>
-      </w:r>
-    </w:p>
-    <w:p>
-      <w:pPr>
-        <w:pStyle w:val="No Spacing"/>
-        <w:ind w:left="720" w:hanging="720"/>
-        <w:jc w:val="center"/>
-      </w:pPr>
-      <w:r>
-        <w:rPr>
-          <w:rtl w:val="0"/>
-          <w:lang w:val="en-US"/>
-        </w:rPr>
-        <w:t>Turn the smaller pieces out</w:t>
-      </w:r>
-      <w:r>
-        <w:rPr>
-          <w:rtl w:val="0"/>
-          <w:lang w:val="en-US"/>
-        </w:rPr>
-        <w:t xml:space="preserve">, </w:t>
-      </w:r>
-      <w:r>
-        <w:rPr>
-          <w:rtl w:val="0"/>
-          <w:lang w:val="en-US"/>
-        </w:rPr>
-        <w:t xml:space="preserve">so </w:t>
-      </w:r>
-      <w:r>
-        <w:rPr>
-          <w:rtl w:val="0"/>
-          <w:lang w:val="en-US"/>
-        </w:rPr>
-        <w:t xml:space="preserve">that </w:t>
-      </w:r>
-      <w:r>
-        <w:rPr>
-          <w:rtl w:val="0"/>
-          <w:lang w:val="en-US"/>
-        </w:rPr>
-        <w:t>they are extended out from the larger piece</w:t>
-      </w:r>
-      <w:r>
-        <w:rPr>
-          <w:rtl w:val="0"/>
-          <w:lang w:val="en-US"/>
-        </w:rPr>
-        <w:t xml:space="preserve">, </w:t>
-      </w:r>
-      <w:r>
-        <w:rPr>
-          <w:rtl w:val="0"/>
-          <w:lang w:val="en-US"/>
-        </w:rPr>
-        <w:t xml:space="preserve">and iron them flat.  </w:t>
-      </w:r>
-    </w:p>
-    <w:p>
-      <w:pPr>
-        <w:pStyle w:val="No Spacing"/>
-        <w:ind w:left="720" w:hanging="720"/>
-        <w:jc w:val="center"/>
-      </w:pPr>
-      <w:r>
+        <w:lastRenderedPageBreak/>
         <w:drawing>
-          <wp:inline distT="0" distB="0" distL="0" distR="0">
+          <wp:inline distT="0" distB="0" distL="0" distR="0" wp14:anchorId="43F82CB8" wp14:editId="22D862B1">
             <wp:extent cx="1418167" cy="1063625"/>
             <wp:effectExtent l="0" t="0" r="0" b="0"/>
             <wp:docPr id="1073741832" name="officeArt object" descr="IMG_9168.jpg"/>
@@ -753,9 +588,7 @@
                     </pic:cNvPicPr>
                   </pic:nvPicPr>
                   <pic:blipFill>
-                    <a:blip r:embed="rId11">
-                      <a:extLst/>
-                    </a:blip>
+                    <a:blip r:embed="rId13"/>
                     <a:stretch>
                       <a:fillRect/>
                     </a:stretch>
@@ -783,92 +616,69 @@
     </w:p>
     <w:p>
       <w:pPr>
-        <w:pStyle w:val="No Spacing"/>
-        <w:ind w:left="720" w:hanging="720"/>
-        <w:jc w:val="center"/>
-      </w:pPr>
-    </w:p>
-    <w:p>
-      <w:pPr>
-        <w:pStyle w:val="No Spacing"/>
-        <w:ind w:left="720" w:hanging="720"/>
-        <w:jc w:val="center"/>
-      </w:pPr>
-    </w:p>
-    <w:p>
-      <w:pPr>
-        <w:pStyle w:val="No Spacing"/>
+        <w:pStyle w:val="NoSpacing"/>
+        <w:ind w:left="720" w:hanging="720"/>
+        <w:jc w:val="center"/>
+      </w:pPr>
+    </w:p>
+    <w:p>
+      <w:pPr>
+        <w:pStyle w:val="NoSpacing"/>
+        <w:ind w:left="720" w:hanging="720"/>
+        <w:jc w:val="center"/>
+      </w:pPr>
+    </w:p>
+    <w:p>
+      <w:pPr>
+        <w:pStyle w:val="NoSpacing"/>
+        <w:ind w:left="720" w:hanging="720"/>
+        <w:jc w:val="center"/>
+      </w:pPr>
+      <w:r>
+        <w:t xml:space="preserve">5.) </w:t>
+      </w:r>
+      <w:r>
+        <w:tab/>
+        <w:t>Flip the larger piece facedown and then fold the smaller pieces back on top,</w:t>
+      </w:r>
+    </w:p>
+    <w:p>
+      <w:pPr>
+        <w:pStyle w:val="NoSpacing"/>
+        <w:ind w:left="720" w:hanging="720"/>
+        <w:jc w:val="center"/>
+      </w:pPr>
+      <w:proofErr w:type="gramStart"/>
+      <w:r>
+        <w:t>so</w:t>
+      </w:r>
+      <w:proofErr w:type="gramEnd"/>
+      <w:r>
+        <w:t xml:space="preserve"> they are facing down </w:t>
+      </w:r>
+      <w:r>
+        <w:t xml:space="preserve">toward the middle of the larger piece again.  Iron flat. </w:t>
+      </w:r>
+    </w:p>
+    <w:p>
+      <w:pPr>
+        <w:pStyle w:val="NoSpacing"/>
+        <w:ind w:left="720" w:hanging="720"/>
+        <w:jc w:val="center"/>
+      </w:pPr>
+    </w:p>
+    <w:p>
+      <w:pPr>
+        <w:pStyle w:val="NoSpacing"/>
         <w:ind w:left="720" w:hanging="720"/>
         <w:jc w:val="center"/>
       </w:pPr>
       <w:r>
         <w:rPr>
-          <w:rtl w:val="0"/>
-          <w:lang w:val="en-US"/>
+          <w:noProof/>
         </w:rPr>
-        <w:t>5.</w:t>
-      </w:r>
-      <w:r>
-        <w:rPr>
-          <w:rtl w:val="0"/>
-          <w:lang w:val="en-US"/>
-        </w:rPr>
-        <w:t xml:space="preserve">) </w:t>
-        <w:tab/>
-        <w:t>Flip the larger piece facedown and then fold the smaller pieces back on top</w:t>
-      </w:r>
-      <w:r>
-        <w:rPr>
-          <w:rtl w:val="0"/>
-          <w:lang w:val="en-US"/>
-        </w:rPr>
-        <w:t>,</w:t>
-      </w:r>
-    </w:p>
-    <w:p>
-      <w:pPr>
-        <w:pStyle w:val="No Spacing"/>
-        <w:ind w:left="720" w:hanging="720"/>
-        <w:jc w:val="center"/>
-      </w:pPr>
-      <w:r>
-        <w:rPr>
-          <w:rtl w:val="0"/>
-          <w:lang w:val="en-US"/>
-        </w:rPr>
-        <w:t xml:space="preserve">so they are facing </w:t>
-      </w:r>
-      <w:r>
-        <w:rPr>
-          <w:rtl w:val="0"/>
-          <w:lang w:val="en-US"/>
-        </w:rPr>
-        <w:t xml:space="preserve">down </w:t>
-      </w:r>
-      <w:r>
-        <w:rPr>
-          <w:rtl w:val="0"/>
-          <w:lang w:val="en-US"/>
-        </w:rPr>
-        <w:t xml:space="preserve">toward the middle of the larger piece again.  Iron flat. </w:t>
-      </w:r>
-    </w:p>
-    <w:p>
-      <w:pPr>
-        <w:pStyle w:val="No Spacing"/>
-        <w:ind w:left="720" w:hanging="720"/>
-        <w:jc w:val="center"/>
-      </w:pPr>
-    </w:p>
-    <w:p>
-      <w:pPr>
-        <w:pStyle w:val="No Spacing"/>
-        <w:ind w:left="720" w:hanging="720"/>
-        <w:jc w:val="center"/>
-      </w:pPr>
-      <w:r>
         <w:drawing>
-          <wp:inline distT="0" distB="0" distL="0" distR="0">
+          <wp:inline distT="0" distB="0" distL="0" distR="0" wp14:anchorId="624EDD97" wp14:editId="0697DA07">
             <wp:extent cx="1646767" cy="1235075"/>
             <wp:effectExtent l="0" t="0" r="0" b="0"/>
             <wp:docPr id="1073741833" name="officeArt object" descr="IMG_9169.jpg"/>
@@ -883,9 +693,7 @@
                     </pic:cNvPicPr>
                   </pic:nvPicPr>
                   <pic:blipFill>
-                    <a:blip r:embed="rId12">
-                      <a:extLst/>
-                    </a:blip>
+                    <a:blip r:embed="rId14"/>
                     <a:stretch>
                       <a:fillRect/>
                     </a:stretch>
@@ -913,71 +721,40 @@
     </w:p>
     <w:p>
       <w:pPr>
-        <w:pStyle w:val="No Spacing"/>
-        <w:ind w:left="720" w:hanging="720"/>
-        <w:jc w:val="center"/>
-      </w:pPr>
-    </w:p>
-    <w:p>
-      <w:pPr>
-        <w:pStyle w:val="No Spacing"/>
+        <w:pStyle w:val="NoSpacing"/>
+        <w:ind w:left="720" w:hanging="720"/>
+        <w:jc w:val="center"/>
+      </w:pPr>
+    </w:p>
+    <w:p>
+      <w:pPr>
+        <w:pStyle w:val="NoSpacing"/>
+        <w:ind w:left="720" w:hanging="720"/>
+        <w:jc w:val="center"/>
+      </w:pPr>
+      <w:r>
+        <w:t>6.)</w:t>
+      </w:r>
+      <w:r>
+        <w:tab/>
+        <w:t xml:space="preserve">Holding it all together, flip it back over again so that the smaller pieces are under the larger piece and then you will accordion it two times to make the “folds” in the fabric.  Each time </w:t>
+      </w:r>
+      <w:r>
+        <w:t xml:space="preserve">making sure to get both the top and bottom pieces. </w:t>
+      </w:r>
+    </w:p>
+    <w:p>
+      <w:pPr>
+        <w:pStyle w:val="NoSpacing"/>
         <w:ind w:left="720" w:hanging="720"/>
         <w:jc w:val="center"/>
       </w:pPr>
       <w:r>
         <w:rPr>
-          <w:rtl w:val="0"/>
-          <w:lang w:val="en-US"/>
+          <w:noProof/>
         </w:rPr>
-        <w:t>6.</w:t>
-      </w:r>
-      <w:r>
-        <w:rPr>
-          <w:rtl w:val="0"/>
-          <w:lang w:val="en-US"/>
-        </w:rPr>
-        <w:t>)</w:t>
-        <w:tab/>
-        <w:t xml:space="preserve">Holding it all together, flip it back over again so that the smaller pieces are under the larger piece and then you will accordion it two times to make the </w:t>
-      </w:r>
-      <w:r>
-        <w:rPr>
-          <w:rtl w:val="0"/>
-          <w:lang w:val="en-US"/>
-        </w:rPr>
-        <w:t>“</w:t>
-      </w:r>
-      <w:r>
-        <w:rPr>
-          <w:rtl w:val="0"/>
-          <w:lang w:val="en-US"/>
-        </w:rPr>
-        <w:t>folds</w:t>
-      </w:r>
-      <w:r>
-        <w:rPr>
-          <w:rtl w:val="0"/>
-          <w:lang w:val="en-US"/>
-        </w:rPr>
-        <w:t xml:space="preserve">” </w:t>
-      </w:r>
-      <w:r>
-        <w:rPr>
-          <w:rtl w:val="0"/>
-          <w:lang w:val="en-US"/>
-        </w:rPr>
-        <w:t xml:space="preserve">in the fabric.  Each time making sure to get both the top and bottom pieces. </w:t>
-      </w:r>
-    </w:p>
-    <w:p>
-      <w:pPr>
-        <w:pStyle w:val="No Spacing"/>
-        <w:ind w:left="720" w:hanging="720"/>
-        <w:jc w:val="center"/>
-      </w:pPr>
-      <w:r>
         <w:drawing>
-          <wp:inline distT="0" distB="0" distL="0" distR="0">
+          <wp:inline distT="0" distB="0" distL="0" distR="0" wp14:anchorId="0A93EECD" wp14:editId="683CE10C">
             <wp:extent cx="1672167" cy="1254125"/>
             <wp:effectExtent l="0" t="0" r="0" b="0"/>
             <wp:docPr id="1073741834" name="officeArt object" descr="IMG_9170.jpg"/>
@@ -992,9 +769,7 @@
                     </pic:cNvPicPr>
                   </pic:nvPicPr>
                   <pic:blipFill>
-                    <a:blip r:embed="rId13">
-                      <a:extLst/>
-                    </a:blip>
+                    <a:blip r:embed="rId15"/>
                     <a:stretch>
                       <a:fillRect/>
                     </a:stretch>
@@ -1022,78 +797,44 @@
     </w:p>
     <w:p>
       <w:pPr>
-        <w:pStyle w:val="No Spacing"/>
-        <w:ind w:left="720" w:hanging="720"/>
-        <w:jc w:val="center"/>
-      </w:pPr>
-    </w:p>
-    <w:p>
-      <w:pPr>
-        <w:pStyle w:val="No Spacing"/>
+        <w:pStyle w:val="NoSpacing"/>
+        <w:ind w:left="720" w:hanging="720"/>
+        <w:jc w:val="center"/>
+      </w:pPr>
+    </w:p>
+    <w:p>
+      <w:pPr>
+        <w:pStyle w:val="NoSpacing"/>
+        <w:ind w:left="720" w:hanging="720"/>
+        <w:jc w:val="center"/>
+      </w:pPr>
+      <w:r>
+        <w:t xml:space="preserve">7.) </w:t>
+      </w:r>
+      <w:r>
+        <w:tab/>
+        <w:t xml:space="preserve">Pin each fold as you go and then sew the edges approximately 1 inch from the end. </w:t>
+      </w:r>
+    </w:p>
+    <w:p>
+      <w:pPr>
+        <w:pStyle w:val="NoSpacing"/>
+        <w:ind w:left="720" w:hanging="720"/>
+        <w:jc w:val="center"/>
+      </w:pPr>
+    </w:p>
+    <w:p>
+      <w:pPr>
+        <w:pStyle w:val="NoSpacing"/>
         <w:ind w:left="720" w:hanging="720"/>
         <w:jc w:val="center"/>
       </w:pPr>
       <w:r>
         <w:rPr>
-          <w:rtl w:val="0"/>
-          <w:lang w:val="en-US"/>
+          <w:noProof/>
         </w:rPr>
-        <w:t>7.</w:t>
-      </w:r>
-      <w:r>
-        <w:rPr>
-          <w:rtl w:val="0"/>
-          <w:lang w:val="en-US"/>
-        </w:rPr>
-        <w:t xml:space="preserve">) </w:t>
-        <w:tab/>
-        <w:t>Pin each fold as you go and then sew the edges approx</w:t>
-      </w:r>
-      <w:r>
-        <w:rPr>
-          <w:rtl w:val="0"/>
-          <w:lang w:val="en-US"/>
-        </w:rPr>
-        <w:t>imately</w:t>
-      </w:r>
-      <w:r>
-        <w:rPr>
-          <w:rtl w:val="0"/>
-          <w:lang w:val="en-US"/>
-        </w:rPr>
-        <w:t xml:space="preserve"> 1</w:t>
-      </w:r>
-      <w:r>
-        <w:rPr>
-          <w:rtl w:val="0"/>
-          <w:lang w:val="en-US"/>
-        </w:rPr>
-        <w:t xml:space="preserve"> inch</w:t>
-      </w:r>
-      <w:r>
-        <w:rPr>
-          <w:rtl w:val="0"/>
-          <w:lang w:val="en-US"/>
-        </w:rPr>
-        <w:t xml:space="preserve"> from the end. </w:t>
-      </w:r>
-    </w:p>
-    <w:p>
-      <w:pPr>
-        <w:pStyle w:val="No Spacing"/>
-        <w:ind w:left="720" w:hanging="720"/>
-        <w:jc w:val="center"/>
-      </w:pPr>
-    </w:p>
-    <w:p>
-      <w:pPr>
-        <w:pStyle w:val="No Spacing"/>
-        <w:ind w:left="720" w:hanging="720"/>
-        <w:jc w:val="center"/>
-      </w:pPr>
-      <w:r>
         <w:drawing>
-          <wp:inline distT="0" distB="0" distL="0" distR="0">
+          <wp:inline distT="0" distB="0" distL="0" distR="0" wp14:anchorId="02927A81" wp14:editId="487264FB">
             <wp:extent cx="1608667" cy="1206500"/>
             <wp:effectExtent l="0" t="0" r="0" b="0"/>
             <wp:docPr id="1073741835" name="officeArt object" descr="IMG_9171.jpg"/>
@@ -1108,9 +849,7 @@
                     </pic:cNvPicPr>
                   </pic:nvPicPr>
                   <pic:blipFill>
-                    <a:blip r:embed="rId14">
-                      <a:extLst/>
-                    </a:blip>
+                    <a:blip r:embed="rId16"/>
                     <a:stretch>
                       <a:fillRect/>
                     </a:stretch>
@@ -1139,8 +878,11 @@
         <w:tab/>
       </w:r>
       <w:r>
+        <w:rPr>
+          <w:noProof/>
+        </w:rPr>
         <w:drawing>
-          <wp:inline distT="0" distB="0" distL="0" distR="0">
+          <wp:inline distT="0" distB="0" distL="0" distR="0" wp14:anchorId="6798BAEA" wp14:editId="694789A8">
             <wp:extent cx="1634067" cy="1225550"/>
             <wp:effectExtent l="0" t="0" r="0" b="0"/>
             <wp:docPr id="1073741836" name="officeArt object" descr="IMG_9172.jpg"/>
@@ -1155,9 +897,7 @@
                     </pic:cNvPicPr>
                   </pic:nvPicPr>
                   <pic:blipFill>
-                    <a:blip r:embed="rId15">
-                      <a:extLst/>
-                    </a:blip>
+                    <a:blip r:embed="rId17"/>
                     <a:stretch>
                       <a:fillRect/>
                     </a:stretch>
@@ -1186,8 +926,11 @@
         <w:tab/>
       </w:r>
       <w:r>
+        <w:rPr>
+          <w:noProof/>
+        </w:rPr>
         <w:drawing>
-          <wp:inline distT="0" distB="0" distL="0" distR="0">
+          <wp:inline distT="0" distB="0" distL="0" distR="0" wp14:anchorId="7878EC63" wp14:editId="5211838E">
             <wp:extent cx="1603375" cy="1202531"/>
             <wp:effectExtent l="0" t="0" r="0" b="0"/>
             <wp:docPr id="1073741837" name="officeArt object" descr="IMG_9173.jpg"/>
@@ -1202,9 +945,7 @@
                     </pic:cNvPicPr>
                   </pic:nvPicPr>
                   <pic:blipFill>
-                    <a:blip r:embed="rId16">
-                      <a:extLst/>
-                    </a:blip>
+                    <a:blip r:embed="rId18"/>
                     <a:stretch>
                       <a:fillRect/>
                     </a:stretch>
@@ -1232,203 +973,119 @@
     </w:p>
     <w:p>
       <w:pPr>
-        <w:pStyle w:val="No Spacing"/>
-        <w:ind w:left="720" w:hanging="720"/>
-        <w:jc w:val="center"/>
-      </w:pPr>
-    </w:p>
-    <w:p>
-      <w:pPr>
-        <w:pStyle w:val="No Spacing"/>
-        <w:ind w:left="720" w:hanging="720"/>
+        <w:pStyle w:val="NoSpacing"/>
+        <w:ind w:left="720" w:hanging="720"/>
+        <w:jc w:val="center"/>
+      </w:pPr>
+    </w:p>
+    <w:p>
+      <w:pPr>
+        <w:pStyle w:val="NoSpacing"/>
+        <w:ind w:left="720" w:hanging="720"/>
+        <w:jc w:val="center"/>
+      </w:pPr>
+      <w:r>
+        <w:t>8.)</w:t>
+      </w:r>
+      <w:r>
+        <w:tab/>
+        <w:t xml:space="preserve">Cut ¼ inch elastic approximately 10 inches long.  Secure the ends together overlapping approximately </w:t>
+      </w:r>
+      <w:r>
+        <w:t xml:space="preserve">1 inch to make a circle with the elastic.  Fold each end of the mask cover over approximately 1 inch from the end (about where you have </w:t>
+      </w:r>
+      <w:r>
+        <w:lastRenderedPageBreak/>
+        <w:t>previously stitched). Place one elastic circle, or an XL elastic hair tie, in the folded piece of the end, and then fold</w:t>
+      </w:r>
+      <w:r>
+        <w:t xml:space="preserve"> under just a little of the end to make a hem.  Sew this down.  It should be approximately ¾ of an inch from the end of the </w:t>
+      </w:r>
+      <w:r>
+        <w:t>fabric.  Do this for both ends.</w:t>
+      </w:r>
+    </w:p>
+    <w:p>
+      <w:pPr>
+        <w:pStyle w:val="NoSpacing"/>
+        <w:ind w:left="720" w:hanging="720"/>
+      </w:pPr>
+      <w:r>
+        <w:br w:type="textWrapping" w:clear="all"/>
+      </w:r>
+    </w:p>
+    <w:p>
+      <w:pPr>
+        <w:pStyle w:val="NoSpacing"/>
+        <w:ind w:left="720" w:hanging="720"/>
+        <w:jc w:val="center"/>
+      </w:pPr>
+    </w:p>
+    <w:p>
+      <w:pPr>
+        <w:pStyle w:val="NoSpacing"/>
         <w:jc w:val="center"/>
       </w:pPr>
       <w:r>
         <w:rPr>
-          <w:rtl w:val="0"/>
-          <w:lang w:val="en-US"/>
+          <w:noProof/>
         </w:rPr>
-        <w:t>8.</w:t>
+        <w:drawing>
+          <wp:anchor distT="0" distB="0" distL="114300" distR="114300" simplePos="0" relativeHeight="251658240" behindDoc="0" locked="0" layoutInCell="1" allowOverlap="1" wp14:anchorId="38C4227B" wp14:editId="2E96864A">
+            <wp:simplePos x="0" y="0"/>
+            <wp:positionH relativeFrom="column">
+              <wp:posOffset>634096</wp:posOffset>
+            </wp:positionH>
+            <wp:positionV relativeFrom="paragraph">
+              <wp:posOffset>34290</wp:posOffset>
+            </wp:positionV>
+            <wp:extent cx="1826381" cy="1369786"/>
+            <wp:effectExtent l="0" t="0" r="2540" b="1905"/>
+            <wp:wrapSquare wrapText="bothSides"/>
+            <wp:docPr id="1" name="Picture 1" descr="A close up of a blue wall&#10;&#10;Description automatically generated"/>
+            <wp:cNvGraphicFramePr>
+              <a:graphicFrameLocks xmlns:a="http://schemas.openxmlformats.org/drawingml/2006/main" noChangeAspect="1"/>
+            </wp:cNvGraphicFramePr>
+            <a:graphic xmlns:a="http://schemas.openxmlformats.org/drawingml/2006/main">
+              <a:graphicData uri="http://schemas.openxmlformats.org/drawingml/2006/picture">
+                <pic:pic xmlns:pic="http://schemas.openxmlformats.org/drawingml/2006/picture">
+                  <pic:nvPicPr>
+                    <pic:cNvPr id="1" name="91362616_509156753045489_5782884369815306240_n.jpg"/>
+                    <pic:cNvPicPr/>
+                  </pic:nvPicPr>
+                  <pic:blipFill>
+                    <a:blip r:embed="rId19" cstate="print">
+                      <a:extLst>
+                        <a:ext uri="{28A0092B-C50C-407E-A947-70E740481C1C}">
+                          <a14:useLocalDpi xmlns:a14="http://schemas.microsoft.com/office/drawing/2010/main" val="0"/>
+                        </a:ext>
+                      </a:extLst>
+                    </a:blip>
+                    <a:stretch>
+                      <a:fillRect/>
+                    </a:stretch>
+                  </pic:blipFill>
+                  <pic:spPr>
+                    <a:xfrm>
+                      <a:off x="0" y="0"/>
+                      <a:ext cx="1826381" cy="1369786"/>
+                    </a:xfrm>
+                    <a:prstGeom prst="rect">
+                      <a:avLst/>
+                    </a:prstGeom>
+                  </pic:spPr>
+                </pic:pic>
+              </a:graphicData>
+            </a:graphic>
+          </wp:anchor>
+        </w:drawing>
       </w:r>
       <w:r>
         <w:rPr>
-          <w:rtl w:val="0"/>
-          <w:lang w:val="en-US"/>
+          <w:noProof/>
         </w:rPr>
-        <w:t>)</w:t>
-        <w:tab/>
-        <w:t xml:space="preserve">Cut </w:t>
-      </w:r>
-      <w:r>
-        <w:rPr>
-          <w:rtl w:val="0"/>
-          <w:lang w:val="en-US"/>
-        </w:rPr>
-        <w:t xml:space="preserve">¼ </w:t>
-      </w:r>
-      <w:r>
-        <w:rPr>
-          <w:rtl w:val="0"/>
-          <w:lang w:val="en-US"/>
-        </w:rPr>
-        <w:t>inch elastic approximately 10 inches long.  Secure the ends together overlapping approx</w:t>
-      </w:r>
-      <w:r>
-        <w:rPr>
-          <w:rtl w:val="0"/>
-          <w:lang w:val="en-US"/>
-        </w:rPr>
-        <w:t>imately</w:t>
-      </w:r>
-      <w:r>
-        <w:rPr>
-          <w:rtl w:val="0"/>
-          <w:lang w:val="en-US"/>
-        </w:rPr>
-        <w:t xml:space="preserve"> 1 inch to make a circle with the elastic.  Fold each end of the mask </w:t>
-      </w:r>
-      <w:r>
-        <w:rPr>
-          <w:rtl w:val="0"/>
-          <w:lang w:val="en-US"/>
-        </w:rPr>
-        <w:t xml:space="preserve">cover </w:t>
-      </w:r>
-      <w:r>
-        <w:rPr>
-          <w:rtl w:val="0"/>
-          <w:lang w:val="en-US"/>
-        </w:rPr>
-        <w:t>over approx</w:t>
-      </w:r>
-      <w:r>
-        <w:rPr>
-          <w:rtl w:val="0"/>
-          <w:lang w:val="en-US"/>
-        </w:rPr>
-        <w:t>imately</w:t>
-      </w:r>
-      <w:r>
-        <w:rPr>
-          <w:rtl w:val="0"/>
-          <w:lang w:val="en-US"/>
-        </w:rPr>
-        <w:t xml:space="preserve"> 1 inch from the end (about where you have previously stitched)</w:t>
-      </w:r>
-      <w:r>
-        <w:rPr>
-          <w:rtl w:val="0"/>
-          <w:lang w:val="en-US"/>
-        </w:rPr>
-        <w:t xml:space="preserve">. </w:t>
-      </w:r>
-      <w:r>
-        <w:rPr>
-          <w:rtl w:val="0"/>
-          <w:lang w:val="en-US"/>
-        </w:rPr>
-        <w:t>Place one elastic circle</w:t>
-      </w:r>
-      <w:r>
-        <w:rPr>
-          <w:rtl w:val="0"/>
-          <w:lang w:val="en-US"/>
-        </w:rPr>
-        <w:t xml:space="preserve">, </w:t>
-      </w:r>
-      <w:r>
-        <w:rPr>
-          <w:rtl w:val="0"/>
-          <w:lang w:val="en-US"/>
-        </w:rPr>
-        <w:t>or an XL elastic hair tie</w:t>
-      </w:r>
-      <w:r>
-        <w:rPr>
-          <w:rtl w:val="0"/>
-          <w:lang w:val="en-US"/>
-        </w:rPr>
-        <w:t xml:space="preserve">, </w:t>
-      </w:r>
-      <w:r>
-        <w:rPr>
-          <w:rtl w:val="0"/>
-          <w:lang w:val="en-US"/>
-        </w:rPr>
-        <w:t>in the folded piece of the end</w:t>
-      </w:r>
-      <w:r>
-        <w:rPr>
-          <w:rtl w:val="0"/>
-          <w:lang w:val="en-US"/>
-        </w:rPr>
-        <w:t xml:space="preserve">, </w:t>
-      </w:r>
-      <w:r>
-        <w:rPr>
-          <w:rtl w:val="0"/>
-          <w:lang w:val="en-US"/>
-        </w:rPr>
-        <w:t xml:space="preserve">and then fold under just a little of the end to make a hem.  Sew this down.  </w:t>
-      </w:r>
-      <w:r>
-        <w:rPr>
-          <w:rtl w:val="0"/>
-          <w:lang w:val="en-US"/>
-        </w:rPr>
-        <w:t>It s</w:t>
-      </w:r>
-      <w:r>
-        <w:rPr>
-          <w:rtl w:val="0"/>
-          <w:lang w:val="en-US"/>
-        </w:rPr>
-        <w:t>hould be approx</w:t>
-      </w:r>
-      <w:r>
-        <w:rPr>
-          <w:rtl w:val="0"/>
-          <w:lang w:val="en-US"/>
-        </w:rPr>
-        <w:t xml:space="preserve">imately </w:t>
-      </w:r>
-      <w:r>
-        <w:rPr>
-          <w:rtl w:val="0"/>
-          <w:lang w:val="en-US"/>
-        </w:rPr>
-        <w:t xml:space="preserve">¾ </w:t>
-      </w:r>
-      <w:r>
-        <w:rPr>
-          <w:rtl w:val="0"/>
-          <w:lang w:val="en-US"/>
-        </w:rPr>
-        <w:t>of an inch from the end of the fabric.  Do this for both ends</w:t>
-      </w:r>
-      <w:r>
-        <w:rPr>
-          <w:rtl w:val="0"/>
-          <w:lang w:val="en-US"/>
-        </w:rPr>
-        <w:t>.</w:t>
-      </w:r>
-    </w:p>
-    <w:p>
-      <w:pPr>
-        <w:pStyle w:val="No Spacing"/>
-        <w:ind w:left="720" w:hanging="720"/>
-        <w:jc w:val="center"/>
-      </w:pPr>
-    </w:p>
-    <w:p>
-      <w:pPr>
-        <w:pStyle w:val="No Spacing"/>
-        <w:jc w:val="center"/>
-      </w:pPr>
-      <w:r>
         <w:drawing>
-          <wp:inline distT="0" distB="0" distL="0" distR="0">
+          <wp:inline distT="0" distB="0" distL="0" distR="0" wp14:anchorId="04F0C684" wp14:editId="23FC66F5">
             <wp:extent cx="1456268" cy="1092200"/>
             <wp:effectExtent l="0" t="0" r="0" b="0"/>
             <wp:docPr id="1073741838" name="officeArt object" descr="IMG_9174.jpg"/>
@@ -1443,9 +1100,7 @@
                     </pic:cNvPicPr>
                   </pic:nvPicPr>
                   <pic:blipFill>
-                    <a:blip r:embed="rId17">
-                      <a:extLst/>
-                    </a:blip>
+                    <a:blip r:embed="rId20"/>
                     <a:stretch>
                       <a:fillRect/>
                     </a:stretch>
@@ -1474,8 +1129,11 @@
         <w:tab/>
       </w:r>
       <w:r>
+        <w:rPr>
+          <w:noProof/>
+        </w:rPr>
         <w:drawing>
-          <wp:inline distT="0" distB="0" distL="0" distR="0">
+          <wp:inline distT="0" distB="0" distL="0" distR="0" wp14:anchorId="250696E7" wp14:editId="08D7E3DA">
             <wp:extent cx="1468967" cy="1101725"/>
             <wp:effectExtent l="0" t="0" r="0" b="0"/>
             <wp:docPr id="1073741839" name="officeArt object" descr="IMG_9175.jpg"/>
@@ -1490,9 +1148,7 @@
                     </pic:cNvPicPr>
                   </pic:nvPicPr>
                   <pic:blipFill>
-                    <a:blip r:embed="rId18">
-                      <a:extLst/>
-                    </a:blip>
+                    <a:blip r:embed="rId21"/>
                     <a:stretch>
                       <a:fillRect/>
                     </a:stretch>
@@ -1521,8 +1177,11 @@
         <w:tab/>
       </w:r>
       <w:r>
+        <w:rPr>
+          <w:noProof/>
+        </w:rPr>
         <w:drawing>
-          <wp:inline distT="0" distB="0" distL="0" distR="0">
+          <wp:inline distT="0" distB="0" distL="0" distR="0" wp14:anchorId="5D4CE40E" wp14:editId="69D5E053">
             <wp:extent cx="1443568" cy="1082675"/>
             <wp:effectExtent l="0" t="0" r="0" b="0"/>
             <wp:docPr id="1073741840" name="officeArt object" descr="IMG_9176.jpg"/>
@@ -1537,9 +1196,7 @@
                     </pic:cNvPicPr>
                   </pic:nvPicPr>
                   <pic:blipFill>
-                    <a:blip r:embed="rId19">
-                      <a:extLst/>
-                    </a:blip>
+                    <a:blip r:embed="rId22"/>
                     <a:stretch>
                       <a:fillRect/>
                     </a:stretch>
@@ -1566,83 +1223,86 @@
       </w:r>
     </w:p>
     <w:sectPr>
-      <w:headerReference w:type="default" r:id="rId20"/>
-      <w:footerReference w:type="default" r:id="rId21"/>
-      <w:pgSz w:w="12240" w:h="15840" w:orient="portrait"/>
-      <w:pgMar w:top="270" w:right="360" w:bottom="0" w:left="360" w:header="720" w:footer="720"/>
-      <w:bidi w:val="0"/>
+      <w:headerReference w:type="default" r:id="rId23"/>
+      <w:footerReference w:type="default" r:id="rId24"/>
+      <w:pgSz w:w="12240" w:h="15840"/>
+      <w:pgMar w:top="270" w:right="360" w:bottom="0" w:left="360" w:header="720" w:footer="720" w:gutter="0"/>
+      <w:cols w:space="720"/>
     </w:sectPr>
   </w:body>
 </w:document>
 </file>
 
+<file path=word/endnotes.xml><?xml version="1.0" encoding="utf-8"?>
+<w:endnotes xmlns:wpc="http://schemas.microsoft.com/office/word/2010/wordprocessingCanvas" xmlns:cx="http://schemas.microsoft.com/office/drawing/2014/chartex" xmlns:cx1="http://schemas.microsoft.com/office/drawing/2015/9/8/chartex" xmlns:cx2="http://schemas.microsoft.com/office/drawing/2015/10/21/chartex" xmlns:cx3="http://schemas.microsoft.com/office/drawing/2016/5/9/chartex" xmlns:cx4="http://schemas.microsoft.com/office/drawing/2016/5/10/chartex" xmlns:cx5="http://schemas.microsoft.com/office/drawing/2016/5/11/chartex" xmlns:cx6="http://schemas.microsoft.com/office/drawing/2016/5/12/chartex" xmlns:cx7="http://schemas.microsoft.com/office/drawing/2016/5/13/chartex" xmlns:cx8="http://schemas.microsoft.com/office/drawing/2016/5/14/chartex" xmlns:mc="http://schemas.openxmlformats.org/markup-compatibility/2006" xmlns:aink="http://schemas.microsoft.com/office/drawing/2016/ink" xmlns:am3d="http://schemas.microsoft.com/office/drawing/2017/model3d" xmlns:o="urn:schemas-microsoft-com:office:office" xmlns:r="http://schemas.openxmlformats.org/officeDocument/2006/relationships" xmlns:m="http://schemas.openxmlformats.org/officeDocument/2006/math" xmlns:v="urn:schemas-microsoft-com:vml" xmlns:wp14="http://schemas.microsoft.com/office/word/2010/wordprocessingDrawing" xmlns:wp="http://schemas.openxmlformats.org/drawingml/2006/wordprocessingDrawing" xmlns:w10="urn:schemas-microsoft-com:office:word" xmlns:w="http://schemas.openxmlformats.org/wordprocessingml/2006/main" xmlns:w14="http://schemas.microsoft.com/office/word/2010/wordml" xmlns:w15="http://schemas.microsoft.com/office/word/2012/wordml" xmlns:w16cid="http://schemas.microsoft.com/office/word/2016/wordml/cid" xmlns:w16se="http://schemas.microsoft.com/office/word/2015/wordml/symex" xmlns:wpg="http://schemas.microsoft.com/office/word/2010/wordprocessingGroup" xmlns:wpi="http://schemas.microsoft.com/office/word/2010/wordprocessingInk" xmlns:wne="http://schemas.microsoft.com/office/word/2006/wordml" xmlns:wps="http://schemas.microsoft.com/office/word/2010/wordprocessingShape" mc:Ignorable="w14 w15 w16se w16cid wp14">
+  <w:endnote w:type="separator" w:id="-1">
+    <w:p>
+      <w:r>
+        <w:separator/>
+      </w:r>
+    </w:p>
+  </w:endnote>
+  <w:endnote w:type="continuationSeparator" w:id="0">
+    <w:p>
+      <w:r>
+        <w:continuationSeparator/>
+      </w:r>
+    </w:p>
+  </w:endnote>
+</w:endnotes>
+</file>
+
 <file path=word/footer1.xml><?xml version="1.0" encoding="utf-8"?>
-<w:ftr xmlns:r="http://schemas.openxmlformats.org/officeDocument/2006/relationships" xmlns:wp="http://schemas.openxmlformats.org/drawingml/2006/wordprocessingDrawing" xmlns:w="http://schemas.openxmlformats.org/wordprocessingml/2006/main" xmlns:w10="urn:schemas-microsoft-com:office:word" xmlns:w14="http://schemas.microsoft.com/office/word/2010/wordml" xmlns:wps="http://schemas.microsoft.com/office/word/2010/wordprocessingShape" xmlns:wpg="http://schemas.microsoft.com/office/word/2010/wordprocessingGroup" xmlns:mc="http://schemas.openxmlformats.org/markup-compatibility/2006" xmlns:v="urn:schemas-microsoft-com:vml" xmlns:o="urn:schemas-microsoft-com:office:office" xmlns:m="http://schemas.openxmlformats.org/officeDocument/2006/math" mc:Ignorable="w14">
+<w:ftr xmlns:wpc="http://schemas.microsoft.com/office/word/2010/wordprocessingCanvas" xmlns:cx="http://schemas.microsoft.com/office/drawing/2014/chartex" xmlns:cx1="http://schemas.microsoft.com/office/drawing/2015/9/8/chartex" xmlns:cx2="http://schemas.microsoft.com/office/drawing/2015/10/21/chartex" xmlns:cx3="http://schemas.microsoft.com/office/drawing/2016/5/9/chartex" xmlns:cx4="http://schemas.microsoft.com/office/drawing/2016/5/10/chartex" xmlns:cx5="http://schemas.microsoft.com/office/drawing/2016/5/11/chartex" xmlns:cx6="http://schemas.microsoft.com/office/drawing/2016/5/12/chartex" xmlns:cx7="http://schemas.microsoft.com/office/drawing/2016/5/13/chartex" xmlns:cx8="http://schemas.microsoft.com/office/drawing/2016/5/14/chartex" xmlns:mc="http://schemas.openxmlformats.org/markup-compatibility/2006" xmlns:aink="http://schemas.microsoft.com/office/drawing/2016/ink" xmlns:am3d="http://schemas.microsoft.com/office/drawing/2017/model3d" xmlns:o="urn:schemas-microsoft-com:office:office" xmlns:r="http://schemas.openxmlformats.org/officeDocument/2006/relationships" xmlns:m="http://schemas.openxmlformats.org/officeDocument/2006/math" xmlns:v="urn:schemas-microsoft-com:vml" xmlns:wp14="http://schemas.microsoft.com/office/word/2010/wordprocessingDrawing" xmlns:wp="http://schemas.openxmlformats.org/drawingml/2006/wordprocessingDrawing" xmlns:w10="urn:schemas-microsoft-com:office:word" xmlns:w="http://schemas.openxmlformats.org/wordprocessingml/2006/main" xmlns:w14="http://schemas.microsoft.com/office/word/2010/wordml" xmlns:w15="http://schemas.microsoft.com/office/word/2012/wordml" xmlns:w16cid="http://schemas.microsoft.com/office/word/2016/wordml/cid" xmlns:w16se="http://schemas.microsoft.com/office/word/2015/wordml/symex" xmlns:wpg="http://schemas.microsoft.com/office/word/2010/wordprocessingGroup" xmlns:wpi="http://schemas.microsoft.com/office/word/2010/wordprocessingInk" xmlns:wne="http://schemas.microsoft.com/office/word/2006/wordml" xmlns:wps="http://schemas.microsoft.com/office/word/2010/wordprocessingShape" mc:Ignorable="w14 w15 w16se w16cid wp14">
   <w:p>
     <w:pPr>
-      <w:pStyle w:val="Header &amp; Footer"/>
-      <w:bidi w:val="0"/>
+      <w:pStyle w:val="HeaderFooter"/>
     </w:pPr>
-    <w:r/>
   </w:p>
 </w:ftr>
 </file>
 
+<file path=word/footnotes.xml><?xml version="1.0" encoding="utf-8"?>
+<w:footnotes xmlns:wpc="http://schemas.microsoft.com/office/word/2010/wordprocessingCanvas" xmlns:cx="http://schemas.microsoft.com/office/drawing/2014/chartex" xmlns:cx1="http://schemas.microsoft.com/office/drawing/2015/9/8/chartex" xmlns:cx2="http://schemas.microsoft.com/office/drawing/2015/10/21/chartex" xmlns:cx3="http://schemas.microsoft.com/office/drawing/2016/5/9/chartex" xmlns:cx4="http://schemas.microsoft.com/office/drawing/2016/5/10/chartex" xmlns:cx5="http://schemas.microsoft.com/office/drawing/2016/5/11/chartex" xmlns:cx6="http://schemas.microsoft.com/office/drawing/2016/5/12/chartex" xmlns:cx7="http://schemas.microsoft.com/office/drawing/2016/5/13/chartex" xmlns:cx8="http://schemas.microsoft.com/office/drawing/2016/5/14/chartex" xmlns:mc="http://schemas.openxmlformats.org/markup-compatibility/2006" xmlns:aink="http://schemas.microsoft.com/office/drawing/2016/ink" xmlns:am3d="http://schemas.microsoft.com/office/drawing/2017/model3d" xmlns:o="urn:schemas-microsoft-com:office:office" xmlns:r="http://schemas.openxmlformats.org/officeDocument/2006/relationships" xmlns:m="http://schemas.openxmlformats.org/officeDocument/2006/math" xmlns:v="urn:schemas-microsoft-com:vml" xmlns:wp14="http://schemas.microsoft.com/office/word/2010/wordprocessingDrawing" xmlns:wp="http://schemas.openxmlformats.org/drawingml/2006/wordprocessingDrawing" xmlns:w10="urn:schemas-microsoft-com:office:word" xmlns:w="http://schemas.openxmlformats.org/wordprocessingml/2006/main" xmlns:w14="http://schemas.microsoft.com/office/word/2010/wordml" xmlns:w15="http://schemas.microsoft.com/office/word/2012/wordml" xmlns:w16cid="http://schemas.microsoft.com/office/word/2016/wordml/cid" xmlns:w16se="http://schemas.microsoft.com/office/word/2015/wordml/symex" xmlns:wpg="http://schemas.microsoft.com/office/word/2010/wordprocessingGroup" xmlns:wpi="http://schemas.microsoft.com/office/word/2010/wordprocessingInk" xmlns:wne="http://schemas.microsoft.com/office/word/2006/wordml" xmlns:wps="http://schemas.microsoft.com/office/word/2010/wordprocessingShape" mc:Ignorable="w14 w15 w16se w16cid wp14">
+  <w:footnote w:type="separator" w:id="-1">
+    <w:p>
+      <w:r>
+        <w:separator/>
+      </w:r>
+    </w:p>
+  </w:footnote>
+  <w:footnote w:type="continuationSeparator" w:id="0">
+    <w:p>
+      <w:r>
+        <w:continuationSeparator/>
+      </w:r>
+    </w:p>
+  </w:footnote>
+</w:footnotes>
+</file>
+
 <file path=word/header1.xml><?xml version="1.0" encoding="utf-8"?>
-<w:hdr xmlns:r="http://schemas.openxmlformats.org/officeDocument/2006/relationships" xmlns:wp="http://schemas.openxmlformats.org/drawingml/2006/wordprocessingDrawing" xmlns:w="http://schemas.openxmlformats.org/wordprocessingml/2006/main" xmlns:w10="urn:schemas-microsoft-com:office:word" xmlns:w14="http://schemas.microsoft.com/office/word/2010/wordml" xmlns:wps="http://schemas.microsoft.com/office/word/2010/wordprocessingShape" xmlns:wpg="http://schemas.microsoft.com/office/word/2010/wordprocessingGroup" xmlns:mc="http://schemas.openxmlformats.org/markup-compatibility/2006" xmlns:v="urn:schemas-microsoft-com:vml" xmlns:o="urn:schemas-microsoft-com:office:office" xmlns:m="http://schemas.openxmlformats.org/officeDocument/2006/math" mc:Ignorable="w14">
+<w:hdr xmlns:wpc="http://schemas.microsoft.com/office/word/2010/wordprocessingCanvas" xmlns:cx="http://schemas.microsoft.com/office/drawing/2014/chartex" xmlns:cx1="http://schemas.microsoft.com/office/drawing/2015/9/8/chartex" xmlns:cx2="http://schemas.microsoft.com/office/drawing/2015/10/21/chartex" xmlns:cx3="http://schemas.microsoft.com/office/drawing/2016/5/9/chartex" xmlns:cx4="http://schemas.microsoft.com/office/drawing/2016/5/10/chartex" xmlns:cx5="http://schemas.microsoft.com/office/drawing/2016/5/11/chartex" xmlns:cx6="http://schemas.microsoft.com/office/drawing/2016/5/12/chartex" xmlns:cx7="http://schemas.microsoft.com/office/drawing/2016/5/13/chartex" xmlns:cx8="http://schemas.microsoft.com/office/drawing/2016/5/14/chartex" xmlns:mc="http://schemas.openxmlformats.org/markup-compatibility/2006" xmlns:aink="http://schemas.microsoft.com/office/drawing/2016/ink" xmlns:am3d="http://schemas.microsoft.com/office/drawing/2017/model3d" xmlns:o="urn:schemas-microsoft-com:office:office" xmlns:r="http://schemas.openxmlformats.org/officeDocument/2006/relationships" xmlns:m="http://schemas.openxmlformats.org/officeDocument/2006/math" xmlns:v="urn:schemas-microsoft-com:vml" xmlns:wp14="http://schemas.microsoft.com/office/word/2010/wordprocessingDrawing" xmlns:wp="http://schemas.openxmlformats.org/drawingml/2006/wordprocessingDrawing" xmlns:w10="urn:schemas-microsoft-com:office:word" xmlns:w="http://schemas.openxmlformats.org/wordprocessingml/2006/main" xmlns:w14="http://schemas.microsoft.com/office/word/2010/wordml" xmlns:w15="http://schemas.microsoft.com/office/word/2012/wordml" xmlns:w16cid="http://schemas.microsoft.com/office/word/2016/wordml/cid" xmlns:w16se="http://schemas.microsoft.com/office/word/2015/wordml/symex" xmlns:wpg="http://schemas.microsoft.com/office/word/2010/wordprocessingGroup" xmlns:wpi="http://schemas.microsoft.com/office/word/2010/wordprocessingInk" xmlns:wne="http://schemas.microsoft.com/office/word/2006/wordml" xmlns:wps="http://schemas.microsoft.com/office/word/2010/wordprocessingShape" mc:Ignorable="w14 w15 w16se w16cid wp14">
   <w:p>
     <w:pPr>
-      <w:pStyle w:val="Header &amp; Footer"/>
-      <w:bidi w:val="0"/>
+      <w:pStyle w:val="HeaderFooter"/>
     </w:pPr>
-    <w:r/>
   </w:p>
 </w:hdr>
 </file>
 
 <file path=word/styles.xml><?xml version="1.0" encoding="utf-8"?>
-<w:styles xmlns:w="http://schemas.openxmlformats.org/wordprocessingml/2006/main" xmlns:mc="http://schemas.openxmlformats.org/markup-compatibility/2006" xmlns:w14="http://schemas.microsoft.com/office/word/2010/wordml" mc:Ignorable="w14">
+<w:styles xmlns:mc="http://schemas.openxmlformats.org/markup-compatibility/2006" xmlns:r="http://schemas.openxmlformats.org/officeDocument/2006/relationships" xmlns:w="http://schemas.openxmlformats.org/wordprocessingml/2006/main" xmlns:w14="http://schemas.microsoft.com/office/word/2010/wordml" xmlns:w15="http://schemas.microsoft.com/office/word/2012/wordml" xmlns:w16cid="http://schemas.microsoft.com/office/word/2016/wordml/cid" xmlns:w16se="http://schemas.microsoft.com/office/word/2015/wordml/symex" mc:Ignorable="w14 w15 w16se w16cid">
   <w:docDefaults>
     <w:rPrDefault>
       <w:rPr>
-        <w:rFonts w:ascii="Times New Roman" w:cs="Times New Roman" w:hAnsi="Times New Roman" w:eastAsia="Arial Unicode MS"/>
-        <w:b w:val="0"/>
-        <w:bCs w:val="0"/>
-        <w:i w:val="0"/>
-        <w:iCs w:val="0"/>
-        <w:caps w:val="0"/>
-        <w:smallCaps w:val="0"/>
-        <w:strike w:val="0"/>
-        <w:dstrike w:val="0"/>
-        <w:outline w:val="0"/>
-        <w:emboss w:val="0"/>
-        <w:imprint w:val="0"/>
-        <w:vanish w:val="0"/>
-        <w:color w:val="auto"/>
-        <w:spacing w:val="0"/>
-        <w:w w:val="100"/>
-        <w:kern w:val="0"/>
-        <w:position w:val="0"/>
-        <w:sz w:val="20"/>
-        <w:szCs w:val="20"/>
-        <w:u w:val="none" w:color="auto"/>
+        <w:rFonts w:ascii="Times New Roman" w:eastAsia="Arial Unicode MS" w:hAnsi="Times New Roman" w:cs="Times New Roman"/>
         <w:bdr w:val="nil"/>
-        <w:vertAlign w:val="baseline"/>
-        <w:lang/>
+        <w:lang w:val="en-US" w:eastAsia="en-US" w:bidi="ar-SA"/>
       </w:rPr>
     </w:rPrDefault>
     <w:pPrDefault>
       <w:pPr>
-        <w:keepNext w:val="0"/>
-        <w:keepLines w:val="0"/>
-        <w:pageBreakBefore w:val="0"/>
-        <w:framePr w:anchorLock="0" w:w="0" w:h="0" w:vSpace="0" w:hSpace="0" w:xAlign="left" w:y="0" w:hRule="exact" w:vAnchor="margin"/>
-        <w:widowControl w:val="1"/>
-        <w:numPr>
-          <w:ilvl w:val="0"/>
-          <w:numId w:val="0"/>
-        </w:numPr>
-        <w:suppressLineNumbers w:val="0"/>
         <w:pBdr>
           <w:top w:val="nil"/>
           <w:left w:val="nil"/>
@@ -1651,28 +1311,421 @@
           <w:between w:val="nil"/>
           <w:bar w:val="nil"/>
         </w:pBdr>
-        <w:shd w:val="clear" w:color="auto" w:fill="auto"/>
-        <w:suppressAutoHyphens w:val="0"/>
-        <w:spacing w:before="0" w:beforeAutospacing="0" w:after="0" w:afterAutospacing="0" w:line="240" w:lineRule="auto"/>
-        <w:ind w:left="0" w:right="0" w:firstLine="0"/>
-        <w:jc w:val="left"/>
-        <w:outlineLvl w:val="9"/>
       </w:pPr>
     </w:pPrDefault>
   </w:docDefaults>
+  <w:latentStyles w:defLockedState="0" w:defUIPriority="99" w:defSemiHidden="0" w:defUnhideWhenUsed="0" w:defQFormat="0" w:count="376">
+    <w:lsdException w:name="Normal" w:uiPriority="0" w:qFormat="1"/>
+    <w:lsdException w:name="heading 1" w:uiPriority="9" w:qFormat="1"/>
+    <w:lsdException w:name="heading 2" w:semiHidden="1" w:uiPriority="9" w:unhideWhenUsed="1" w:qFormat="1"/>
+    <w:lsdException w:name="heading 3" w:semiHidden="1" w:uiPriority="9" w:unhideWhenUsed="1" w:qFormat="1"/>
+    <w:lsdException w:name="heading 4" w:semiHidden="1" w:uiPriority="9" w:unhideWhenUsed="1" w:qFormat="1"/>
+    <w:lsdException w:name="heading 5" w:semiHidden="1" w:uiPriority="9" w:unhideWhenUsed="1" w:qFormat="1"/>
+    <w:lsdException w:name="heading 6" w:semiHidden="1" w:uiPriority="9" w:unhideWhenUsed="1" w:qFormat="1"/>
+    <w:lsdException w:name="heading 7" w:semiHidden="1" w:uiPriority="9" w:unhideWhenUsed="1" w:qFormat="1"/>
+    <w:lsdException w:name="heading 8" w:semiHidden="1" w:uiPriority="9" w:unhideWhenUsed="1" w:qFormat="1"/>
+    <w:lsdException w:name="heading 9" w:semiHidden="1" w:uiPriority="9" w:unhideWhenUsed="1" w:qFormat="1"/>
+    <w:lsdException w:name="index 1" w:semiHidden="1" w:unhideWhenUsed="1"/>
+    <w:lsdException w:name="index 2" w:semiHidden="1" w:unhideWhenUsed="1"/>
+    <w:lsdException w:name="index 3" w:semiHidden="1" w:unhideWhenUsed="1"/>
+    <w:lsdException w:name="index 4" w:semiHidden="1" w:unhideWhenUsed="1"/>
+    <w:lsdException w:name="index 5" w:semiHidden="1" w:unhideWhenUsed="1"/>
+    <w:lsdException w:name="index 6" w:semiHidden="1" w:unhideWhenUsed="1"/>
+    <w:lsdException w:name="index 7" w:semiHidden="1" w:unhideWhenUsed="1"/>
+    <w:lsdException w:name="index 8" w:semiHidden="1" w:unhideWhenUsed="1"/>
+    <w:lsdException w:name="index 9" w:semiHidden="1" w:unhideWhenUsed="1"/>
+    <w:lsdException w:name="toc 1" w:semiHidden="1" w:uiPriority="39" w:unhideWhenUsed="1"/>
+    <w:lsdException w:name="toc 2" w:semiHidden="1" w:uiPriority="39" w:unhideWhenUsed="1"/>
+    <w:lsdException w:name="toc 3" w:semiHidden="1" w:uiPriority="39" w:unhideWhenUsed="1"/>
+    <w:lsdException w:name="toc 4" w:semiHidden="1" w:uiPriority="39" w:unhideWhenUsed="1"/>
+    <w:lsdException w:name="toc 5" w:semiHidden="1" w:uiPriority="39" w:unhideWhenUsed="1"/>
+    <w:lsdException w:name="toc 6" w:semiHidden="1" w:uiPriority="39" w:unhideWhenUsed="1"/>
+    <w:lsdException w:name="toc 7" w:semiHidden="1" w:uiPriority="39" w:unhideWhenUsed="1"/>
+    <w:lsdException w:name="toc 8" w:semiHidden="1" w:uiPriority="39" w:unhideWhenUsed="1"/>
+    <w:lsdException w:name="toc 9" w:semiHidden="1" w:uiPriority="39" w:unhideWhenUsed="1"/>
+    <w:lsdException w:name="Normal Indent" w:semiHidden="1" w:unhideWhenUsed="1"/>
+    <w:lsdException w:name="footnote text" w:semiHidden="1" w:unhideWhenUsed="1"/>
+    <w:lsdException w:name="annotation text" w:semiHidden="1" w:unhideWhenUsed="1"/>
+    <w:lsdException w:name="header" w:semiHidden="1" w:unhideWhenUsed="1"/>
+    <w:lsdException w:name="footer" w:semiHidden="1" w:unhideWhenUsed="1"/>
+    <w:lsdException w:name="index heading" w:semiHidden="1" w:unhideWhenUsed="1"/>
+    <w:lsdException w:name="caption" w:semiHidden="1" w:uiPriority="35" w:unhideWhenUsed="1" w:qFormat="1"/>
+    <w:lsdException w:name="table of figures" w:semiHidden="1" w:unhideWhenUsed="1"/>
+    <w:lsdException w:name="envelope address" w:semiHidden="1" w:unhideWhenUsed="1"/>
+    <w:lsdException w:name="envelope return" w:semiHidden="1" w:unhideWhenUsed="1"/>
+    <w:lsdException w:name="footnote reference" w:semiHidden="1" w:unhideWhenUsed="1"/>
+    <w:lsdException w:name="annotation reference" w:semiHidden="1" w:unhideWhenUsed="1"/>
+    <w:lsdException w:name="line number" w:semiHidden="1" w:unhideWhenUsed="1"/>
+    <w:lsdException w:name="page number" w:semiHidden="1" w:unhideWhenUsed="1"/>
+    <w:lsdException w:name="endnote reference" w:semiHidden="1" w:unhideWhenUsed="1"/>
+    <w:lsdException w:name="endnote text" w:semiHidden="1" w:unhideWhenUsed="1"/>
+    <w:lsdException w:name="table of authorities" w:semiHidden="1" w:unhideWhenUsed="1"/>
+    <w:lsdException w:name="macro" w:semiHidden="1" w:unhideWhenUsed="1"/>
+    <w:lsdException w:name="toa heading" w:semiHidden="1" w:unhideWhenUsed="1"/>
+    <w:lsdException w:name="List" w:semiHidden="1" w:unhideWhenUsed="1"/>
+    <w:lsdException w:name="List Bullet" w:semiHidden="1" w:unhideWhenUsed="1"/>
+    <w:lsdException w:name="List Number" w:semiHidden="1" w:unhideWhenUsed="1"/>
+    <w:lsdException w:name="List 2" w:semiHidden="1" w:unhideWhenUsed="1"/>
+    <w:lsdException w:name="List 3" w:semiHidden="1" w:unhideWhenUsed="1"/>
+    <w:lsdException w:name="List 4" w:semiHidden="1" w:unhideWhenUsed="1"/>
+    <w:lsdException w:name="List 5" w:semiHidden="1" w:unhideWhenUsed="1"/>
+    <w:lsdException w:name="List Bullet 2" w:semiHidden="1" w:unhideWhenUsed="1"/>
+    <w:lsdException w:name="List Bullet 3" w:semiHidden="1" w:unhideWhenUsed="1"/>
+    <w:lsdException w:name="List Bullet 4" w:semiHidden="1" w:unhideWhenUsed="1"/>
+    <w:lsdException w:name="List Bullet 5" w:semiHidden="1" w:unhideWhenUsed="1"/>
+    <w:lsdException w:name="List Number 2" w:semiHidden="1" w:unhideWhenUsed="1"/>
+    <w:lsdException w:name="List Number 3" w:semiHidden="1" w:unhideWhenUsed="1"/>
+    <w:lsdException w:name="List Number 4" w:semiHidden="1" w:unhideWhenUsed="1"/>
+    <w:lsdException w:name="List Number 5" w:semiHidden="1" w:unhideWhenUsed="1"/>
+    <w:lsdException w:name="Title" w:uiPriority="10" w:qFormat="1"/>
+    <w:lsdException w:name="Closing" w:semiHidden="1" w:unhideWhenUsed="1"/>
+    <w:lsdException w:name="Signature" w:semiHidden="1" w:unhideWhenUsed="1"/>
+    <w:lsdException w:name="Default Paragraph Font" w:semiHidden="1" w:uiPriority="1" w:unhideWhenUsed="1"/>
+    <w:lsdException w:name="Body Text" w:semiHidden="1" w:unhideWhenUsed="1"/>
+    <w:lsdException w:name="Body Text Indent" w:semiHidden="1" w:unhideWhenUsed="1"/>
+    <w:lsdException w:name="List Continue" w:semiHidden="1" w:unhideWhenUsed="1"/>
+    <w:lsdException w:name="List Continue 2" w:semiHidden="1" w:unhideWhenUsed="1"/>
+    <w:lsdException w:name="List Continue 3" w:semiHidden="1" w:unhideWhenUsed="1"/>
+    <w:lsdException w:name="List Continue 4" w:semiHidden="1" w:unhideWhenUsed="1"/>
+    <w:lsdException w:name="List Continue 5" w:semiHidden="1" w:unhideWhenUsed="1"/>
+    <w:lsdException w:name="Message Header" w:semiHidden="1" w:unhideWhenUsed="1"/>
+    <w:lsdException w:name="Subtitle" w:uiPriority="11" w:qFormat="1"/>
+    <w:lsdException w:name="Salutation" w:semiHidden="1" w:unhideWhenUsed="1"/>
+    <w:lsdException w:name="Date" w:semiHidden="1" w:unhideWhenUsed="1"/>
+    <w:lsdException w:name="Body Text First Indent" w:semiHidden="1" w:unhideWhenUsed="1"/>
+    <w:lsdException w:name="Body Text First Indent 2" w:semiHidden="1" w:unhideWhenUsed="1"/>
+    <w:lsdException w:name="Note Heading" w:semiHidden="1" w:unhideWhenUsed="1"/>
+    <w:lsdException w:name="Body Text 2" w:semiHidden="1" w:unhideWhenUsed="1"/>
+    <w:lsdException w:name="Body Text 3" w:semiHidden="1" w:unhideWhenUsed="1"/>
+    <w:lsdException w:name="Body Text Indent 2" w:semiHidden="1" w:unhideWhenUsed="1"/>
+    <w:lsdException w:name="Body Text Indent 3" w:semiHidden="1" w:unhideWhenUsed="1"/>
+    <w:lsdException w:name="Block Text" w:semiHidden="1" w:unhideWhenUsed="1"/>
+    <w:lsdException w:name="Hyperlink" w:semiHidden="1" w:unhideWhenUsed="1"/>
+    <w:lsdException w:name="FollowedHyperlink" w:semiHidden="1" w:unhideWhenUsed="1"/>
+    <w:lsdException w:name="Strong" w:uiPriority="22" w:qFormat="1"/>
+    <w:lsdException w:name="Emphasis" w:uiPriority="20" w:qFormat="1"/>
+    <w:lsdException w:name="Document Map" w:semiHidden="1" w:unhideWhenUsed="1"/>
+    <w:lsdException w:name="Plain Text" w:semiHidden="1" w:unhideWhenUsed="1"/>
+    <w:lsdException w:name="E-mail Signature" w:semiHidden="1" w:unhideWhenUsed="1"/>
+    <w:lsdException w:name="HTML Top of Form" w:semiHidden="1" w:unhideWhenUsed="1"/>
+    <w:lsdException w:name="HTML Bottom of Form" w:semiHidden="1" w:unhideWhenUsed="1"/>
+    <w:lsdException w:name="Normal (Web)" w:semiHidden="1" w:unhideWhenUsed="1"/>
+    <w:lsdException w:name="HTML Acronym" w:semiHidden="1" w:unhideWhenUsed="1"/>
+    <w:lsdException w:name="HTML Address" w:semiHidden="1" w:unhideWhenUsed="1"/>
+    <w:lsdException w:name="HTML Cite" w:semiHidden="1" w:unhideWhenUsed="1"/>
+    <w:lsdException w:name="HTML Code" w:semiHidden="1" w:unhideWhenUsed="1"/>
+    <w:lsdException w:name="HTML Definition" w:semiHidden="1" w:unhideWhenUsed="1"/>
+    <w:lsdException w:name="HTML Keyboard" w:semiHidden="1" w:unhideWhenUsed="1"/>
+    <w:lsdException w:name="HTML Preformatted" w:semiHidden="1" w:unhideWhenUsed="1"/>
+    <w:lsdException w:name="HTML Sample" w:semiHidden="1" w:unhideWhenUsed="1"/>
+    <w:lsdException w:name="HTML Typewriter" w:semiHidden="1" w:unhideWhenUsed="1"/>
+    <w:lsdException w:name="HTML Variable" w:semiHidden="1" w:unhideWhenUsed="1"/>
+    <w:lsdException w:name="Normal Table" w:semiHidden="1" w:unhideWhenUsed="1"/>
+    <w:lsdException w:name="annotation subject" w:semiHidden="1" w:unhideWhenUsed="1"/>
+    <w:lsdException w:name="No List" w:semiHidden="1" w:unhideWhenUsed="1"/>
+    <w:lsdException w:name="Outline List 1" w:semiHidden="1" w:unhideWhenUsed="1"/>
+    <w:lsdException w:name="Outline List 2" w:semiHidden="1" w:unhideWhenUsed="1"/>
+    <w:lsdException w:name="Outline List 3" w:semiHidden="1" w:unhideWhenUsed="1"/>
+    <w:lsdException w:name="Table Simple 1" w:semiHidden="1" w:unhideWhenUsed="1"/>
+    <w:lsdException w:name="Table Simple 2" w:semiHidden="1" w:unhideWhenUsed="1"/>
+    <w:lsdException w:name="Table Simple 3" w:semiHidden="1" w:unhideWhenUsed="1"/>
+    <w:lsdException w:name="Table Classic 1" w:semiHidden="1" w:unhideWhenUsed="1"/>
+    <w:lsdException w:name="Table Classic 2" w:semiHidden="1" w:unhideWhenUsed="1"/>
+    <w:lsdException w:name="Table Classic 3" w:semiHidden="1" w:unhideWhenUsed="1"/>
+    <w:lsdException w:name="Table Classic 4" w:semiHidden="1" w:unhideWhenUsed="1"/>
+    <w:lsdException w:name="Table Colorful 1" w:semiHidden="1" w:unhideWhenUsed="1"/>
+    <w:lsdException w:name="Table Colorful 2" w:semiHidden="1" w:unhideWhenUsed="1"/>
+    <w:lsdException w:name="Table Colorful 3" w:semiHidden="1" w:unhideWhenUsed="1"/>
+    <w:lsdException w:name="Table Columns 1" w:semiHidden="1" w:unhideWhenUsed="1"/>
+    <w:lsdException w:name="Table Columns 2" w:semiHidden="1" w:unhideWhenUsed="1"/>
+    <w:lsdException w:name="Table Columns 3" w:semiHidden="1" w:unhideWhenUsed="1"/>
+    <w:lsdException w:name="Table Columns 4" w:semiHidden="1" w:unhideWhenUsed="1"/>
+    <w:lsdException w:name="Table Columns 5" w:semiHidden="1" w:unhideWhenUsed="1"/>
+    <w:lsdException w:name="Table Grid 1" w:semiHidden="1" w:unhideWhenUsed="1"/>
+    <w:lsdException w:name="Table Grid 2" w:semiHidden="1" w:unhideWhenUsed="1"/>
+    <w:lsdException w:name="Table Grid 3" w:semiHidden="1" w:unhideWhenUsed="1"/>
+    <w:lsdException w:name="Table Grid 4" w:semiHidden="1" w:unhideWhenUsed="1"/>
+    <w:lsdException w:name="Table Grid 5" w:semiHidden="1" w:unhideWhenUsed="1"/>
+    <w:lsdException w:name="Table Grid 6" w:semiHidden="1" w:unhideWhenUsed="1"/>
+    <w:lsdException w:name="Table Grid 7" w:semiHidden="1" w:unhideWhenUsed="1"/>
+    <w:lsdException w:name="Table Grid 8" w:semiHidden="1" w:unhideWhenUsed="1"/>
+    <w:lsdException w:name="Table List 1" w:semiHidden="1" w:unhideWhenUsed="1"/>
+    <w:lsdException w:name="Table List 2" w:semiHidden="1" w:unhideWhenUsed="1"/>
+    <w:lsdException w:name="Table List 3" w:semiHidden="1" w:unhideWhenUsed="1"/>
+    <w:lsdException w:name="Table List 4" w:semiHidden="1" w:unhideWhenUsed="1"/>
+    <w:lsdException w:name="Table List 5" w:semiHidden="1" w:unhideWhenUsed="1"/>
+    <w:lsdException w:name="Table List 6" w:semiHidden="1" w:unhideWhenUsed="1"/>
+    <w:lsdException w:name="Table List 7" w:semiHidden="1" w:unhideWhenUsed="1"/>
+    <w:lsdException w:name="Table List 8" w:semiHidden="1" w:unhideWhenUsed="1"/>
+    <w:lsdException w:name="Table 3D effects 1" w:semiHidden="1" w:unhideWhenUsed="1"/>
+    <w:lsdException w:name="Table 3D effects 2" w:semiHidden="1" w:unhideWhenUsed="1"/>
+    <w:lsdException w:name="Table 3D effects 3" w:semiHidden="1" w:unhideWhenUsed="1"/>
+    <w:lsdException w:name="Table Contemporary" w:semiHidden="1" w:unhideWhenUsed="1"/>
+    <w:lsdException w:name="Table Elegant" w:semiHidden="1" w:unhideWhenUsed="1"/>
+    <w:lsdException w:name="Table Professional" w:semiHidden="1" w:unhideWhenUsed="1"/>
+    <w:lsdException w:name="Table Subtle 1" w:semiHidden="1" w:unhideWhenUsed="1"/>
+    <w:lsdException w:name="Table Subtle 2" w:semiHidden="1" w:unhideWhenUsed="1"/>
+    <w:lsdException w:name="Table Web 1" w:semiHidden="1" w:unhideWhenUsed="1"/>
+    <w:lsdException w:name="Table Web 2" w:semiHidden="1" w:unhideWhenUsed="1"/>
+    <w:lsdException w:name="Table Web 3" w:semiHidden="1" w:unhideWhenUsed="1"/>
+    <w:lsdException w:name="Balloon Text" w:semiHidden="1" w:unhideWhenUsed="1"/>
+    <w:lsdException w:name="Table Grid" w:uiPriority="39"/>
+    <w:lsdException w:name="Table Theme" w:semiHidden="1" w:unhideWhenUsed="1"/>
+    <w:lsdException w:name="Placeholder Text" w:semiHidden="1"/>
+    <w:lsdException w:name="No Spacing" w:uiPriority="1" w:qFormat="1"/>
+    <w:lsdException w:name="Light Shading" w:uiPriority="60"/>
+    <w:lsdException w:name="Light List" w:uiPriority="61"/>
+    <w:lsdException w:name="Light Grid" w:uiPriority="62"/>
+    <w:lsdException w:name="Medium Shading 1" w:uiPriority="63"/>
+    <w:lsdException w:name="Medium Shading 2" w:uiPriority="64"/>
+    <w:lsdException w:name="Medium List 1" w:uiPriority="65"/>
+    <w:lsdException w:name="Medium List 2" w:uiPriority="66"/>
+    <w:lsdException w:name="Medium Grid 1" w:uiPriority="67"/>
+    <w:lsdException w:name="Medium Grid 2" w:uiPriority="68"/>
+    <w:lsdException w:name="Medium Grid 3" w:uiPriority="69"/>
+    <w:lsdException w:name="Dark List" w:uiPriority="70"/>
+    <w:lsdException w:name="Colorful Shading" w:uiPriority="71"/>
+    <w:lsdException w:name="Colorful List" w:uiPriority="72"/>
+    <w:lsdException w:name="Colorful Grid" w:uiPriority="73"/>
+    <w:lsdException w:name="Light Shading Accent 1" w:uiPriority="60"/>
+    <w:lsdException w:name="Light List Accent 1" w:uiPriority="61"/>
+    <w:lsdException w:name="Light Grid Accent 1" w:uiPriority="62"/>
+    <w:lsdException w:name="Medium Shading 1 Accent 1" w:uiPriority="63"/>
+    <w:lsdException w:name="Medium Shading 2 Accent 1" w:uiPriority="64"/>
+    <w:lsdException w:name="Medium List 1 Accent 1" w:uiPriority="65"/>
+    <w:lsdException w:name="Revision" w:semiHidden="1"/>
+    <w:lsdException w:name="List Paragraph" w:uiPriority="34" w:qFormat="1"/>
+    <w:lsdException w:name="Quote" w:uiPriority="29" w:qFormat="1"/>
+    <w:lsdException w:name="Intense Quote" w:uiPriority="30" w:qFormat="1"/>
+    <w:lsdException w:name="Medium List 2 Accent 1" w:uiPriority="66"/>
+    <w:lsdException w:name="Medium Grid 1 Accent 1" w:uiPriority="67"/>
+    <w:lsdException w:name="Medium Grid 2 Accent 1" w:uiPriority="68"/>
+    <w:lsdException w:name="Medium Grid 3 Accent 1" w:uiPriority="69"/>
+    <w:lsdException w:name="Dark List Accent 1" w:uiPriority="70"/>
+    <w:lsdException w:name="Colorful Shading Accent 1" w:uiPriority="71"/>
+    <w:lsdException w:name="Colorful List Accent 1" w:uiPriority="72"/>
+    <w:lsdException w:name="Colorful Grid Accent 1" w:uiPriority="73"/>
+    <w:lsdException w:name="Light Shading Accent 2" w:uiPriority="60"/>
+    <w:lsdException w:name="Light List Accent 2" w:uiPriority="61"/>
+    <w:lsdException w:name="Light Grid Accent 2" w:uiPriority="62"/>
+    <w:lsdException w:name="Medium Shading 1 Accent 2" w:uiPriority="63"/>
+    <w:lsdException w:name="Medium Shading 2 Accent 2" w:uiPriority="64"/>
+    <w:lsdException w:name="Medium List 1 Accent 2" w:uiPriority="65"/>
+    <w:lsdException w:name="Medium List 2 Accent 2" w:uiPriority="66"/>
+    <w:lsdException w:name="Medium Grid 1 Accent 2" w:uiPriority="67"/>
+    <w:lsdException w:name="Medium Grid 2 Accent 2" w:uiPriority="68"/>
+    <w:lsdException w:name="Medium Grid 3 Accent 2" w:uiPriority="69"/>
+    <w:lsdException w:name="Dark List Accent 2" w:uiPriority="70"/>
+    <w:lsdException w:name="Colorful Shading Accent 2" w:uiPriority="71"/>
+    <w:lsdException w:name="Colorful List Accent 2" w:uiPriority="72"/>
+    <w:lsdException w:name="Colorful Grid Accent 2" w:uiPriority="73"/>
+    <w:lsdException w:name="Light Shading Accent 3" w:uiPriority="60"/>
+    <w:lsdException w:name="Light List Accent 3" w:uiPriority="61"/>
+    <w:lsdException w:name="Light Grid Accent 3" w:uiPriority="62"/>
+    <w:lsdException w:name="Medium Shading 1 Accent 3" w:uiPriority="63"/>
+    <w:lsdException w:name="Medium Shading 2 Accent 3" w:uiPriority="64"/>
+    <w:lsdException w:name="Medium List 1 Accent 3" w:uiPriority="65"/>
+    <w:lsdException w:name="Medium List 2 Accent 3" w:uiPriority="66"/>
+    <w:lsdException w:name="Medium Grid 1 Accent 3" w:uiPriority="67"/>
+    <w:lsdException w:name="Medium Grid 2 Accent 3" w:uiPriority="68"/>
+    <w:lsdException w:name="Medium Grid 3 Accent 3" w:uiPriority="69"/>
+    <w:lsdException w:name="Dark List Accent 3" w:uiPriority="70"/>
+    <w:lsdException w:name="Colorful Shading Accent 3" w:uiPriority="71"/>
+    <w:lsdException w:name="Colorful List Accent 3" w:uiPriority="72"/>
+    <w:lsdException w:name="Colorful Grid Accent 3" w:uiPriority="73"/>
+    <w:lsdException w:name="Light Shading Accent 4" w:uiPriority="60"/>
+    <w:lsdException w:name="Light List Accent 4" w:uiPriority="61"/>
+    <w:lsdException w:name="Light Grid Accent 4" w:uiPriority="62"/>
+    <w:lsdException w:name="Medium Shading 1 Accent 4" w:uiPriority="63"/>
+    <w:lsdException w:name="Medium Shading 2 Accent 4" w:uiPriority="64"/>
+    <w:lsdException w:name="Medium List 1 Accent 4" w:uiPriority="65"/>
+    <w:lsdException w:name="Medium List 2 Accent 4" w:uiPriority="66"/>
+    <w:lsdException w:name="Medium Grid 1 Accent 4" w:uiPriority="67"/>
+    <w:lsdException w:name="Medium Grid 2 Accent 4" w:uiPriority="68"/>
+    <w:lsdException w:name="Medium Grid 3 Accent 4" w:uiPriority="69"/>
+    <w:lsdException w:name="Dark List Accent 4" w:uiPriority="70"/>
+    <w:lsdException w:name="Colorful Shading Accent 4" w:uiPriority="71"/>
+    <w:lsdException w:name="Colorful List Accent 4" w:uiPriority="72"/>
+    <w:lsdException w:name="Colorful Grid Accent 4" w:uiPriority="73"/>
+    <w:lsdException w:name="Light Shading Accent 5" w:uiPriority="60"/>
+    <w:lsdException w:name="Light List Accent 5" w:uiPriority="61"/>
+    <w:lsdException w:name="Light Grid Accent 5" w:uiPriority="62"/>
+    <w:lsdException w:name="Medium Shading 1 Accent 5" w:uiPriority="63"/>
+    <w:lsdException w:name="Medium Shading 2 Accent 5" w:uiPriority="64"/>
+    <w:lsdException w:name="Medium List 1 Accent 5" w:uiPriority="65"/>
+    <w:lsdException w:name="Medium List 2 Accent 5" w:uiPriority="66"/>
+    <w:lsdException w:name="Medium Grid 1 Accent 5" w:uiPriority="67"/>
+    <w:lsdException w:name="Medium Grid 2 Accent 5" w:uiPriority="68"/>
+    <w:lsdException w:name="Medium Grid 3 Accent 5" w:uiPriority="69"/>
+    <w:lsdException w:name="Dark List Accent 5" w:uiPriority="70"/>
+    <w:lsdException w:name="Colorful Shading Accent 5" w:uiPriority="71"/>
+    <w:lsdException w:name="Colorful List Accent 5" w:uiPriority="72"/>
+    <w:lsdException w:name="Colorful Grid Accent 5" w:uiPriority="73"/>
+    <w:lsdException w:name="Light Shading Accent 6" w:uiPriority="60"/>
+    <w:lsdException w:name="Light List Accent 6" w:uiPriority="61"/>
+    <w:lsdException w:name="Light Grid Accent 6" w:uiPriority="62"/>
+    <w:lsdException w:name="Medium Shading 1 Accent 6" w:uiPriority="63"/>
+    <w:lsdException w:name="Medium Shading 2 Accent 6" w:uiPriority="64"/>
+    <w:lsdException w:name="Medium List 1 Accent 6" w:uiPriority="65"/>
+    <w:lsdException w:name="Medium List 2 Accent 6" w:uiPriority="66"/>
+    <w:lsdException w:name="Medium Grid 1 Accent 6" w:uiPriority="67"/>
+    <w:lsdException w:name="Medium Grid 2 Accent 6" w:uiPriority="68"/>
+    <w:lsdException w:name="Medium Grid 3 Accent 6" w:uiPriority="69"/>
+    <w:lsdException w:name="Dark List Accent 6" w:uiPriority="70"/>
+    <w:lsdException w:name="Colorful Shading Accent 6" w:uiPriority="71"/>
+    <w:lsdException w:name="Colorful List Accent 6" w:uiPriority="72"/>
+    <w:lsdException w:name="Colorful Grid Accent 6" w:uiPriority="73"/>
+    <w:lsdException w:name="Subtle Emphasis" w:uiPriority="19" w:qFormat="1"/>
+    <w:lsdException w:name="Intense Emphasis" w:uiPriority="21" w:qFormat="1"/>
+    <w:lsdException w:name="Subtle Reference" w:uiPriority="31" w:qFormat="1"/>
+    <w:lsdException w:name="Intense Reference" w:uiPriority="32" w:qFormat="1"/>
+    <w:lsdException w:name="Book Title" w:uiPriority="33" w:qFormat="1"/>
+    <w:lsdException w:name="Bibliography" w:semiHidden="1" w:uiPriority="37" w:unhideWhenUsed="1"/>
+    <w:lsdException w:name="TOC Heading" w:semiHidden="1" w:uiPriority="39" w:unhideWhenUsed="1" w:qFormat="1"/>
+    <w:lsdException w:name="Plain Table 1" w:uiPriority="41"/>
+    <w:lsdException w:name="Plain Table 2" w:uiPriority="42"/>
+    <w:lsdException w:name="Plain Table 3" w:uiPriority="43"/>
+    <w:lsdException w:name="Plain Table 4" w:uiPriority="44"/>
+    <w:lsdException w:name="Plain Table 5" w:uiPriority="45"/>
+    <w:lsdException w:name="Grid Table Light" w:uiPriority="40"/>
+    <w:lsdException w:name="Grid Table 1 Light" w:uiPriority="46"/>
+    <w:lsdException w:name="Grid Table 2" w:uiPriority="47"/>
+    <w:lsdException w:name="Grid Table 3" w:uiPriority="48"/>
+    <w:lsdException w:name="Grid Table 4" w:uiPriority="49"/>
+    <w:lsdException w:name="Grid Table 5 Dark" w:uiPriority="50"/>
+    <w:lsdException w:name="Grid Table 6 Colorful" w:uiPriority="51"/>
+    <w:lsdException w:name="Grid Table 7 Colorful" w:uiPriority="52"/>
+    <w:lsdException w:name="Grid Table 1 Light Accent 1" w:uiPriority="46"/>
+    <w:lsdException w:name="Grid Table 2 Accent 1" w:uiPriority="47"/>
+    <w:lsdException w:name="Grid Table 3 Accent 1" w:uiPriority="48"/>
+    <w:lsdException w:name="Grid Table 4 Accent 1" w:uiPriority="49"/>
+    <w:lsdException w:name="Grid Table 5 Dark Accent 1" w:uiPriority="50"/>
+    <w:lsdException w:name="Grid Table 6 Colorful Accent 1" w:uiPriority="51"/>
+    <w:lsdException w:name="Grid Table 7 Colorful Accent 1" w:uiPriority="52"/>
+    <w:lsdException w:name="Grid Table 1 Light Accent 2" w:uiPriority="46"/>
+    <w:lsdException w:name="Grid Table 2 Accent 2" w:uiPriority="47"/>
+    <w:lsdException w:name="Grid Table 3 Accent 2" w:uiPriority="48"/>
+    <w:lsdException w:name="Grid Table 4 Accent 2" w:uiPriority="49"/>
+    <w:lsdException w:name="Grid Table 5 Dark Accent 2" w:uiPriority="50"/>
+    <w:lsdException w:name="Grid Table 6 Colorful Accent 2" w:uiPriority="51"/>
+    <w:lsdException w:name="Grid Table 7 Colorful Accent 2" w:uiPriority="52"/>
+    <w:lsdException w:name="Grid Table 1 Light Accent 3" w:uiPriority="46"/>
+    <w:lsdException w:name="Grid Table 2 Accent 3" w:uiPriority="47"/>
+    <w:lsdException w:name="Grid Table 3 Accent 3" w:uiPriority="48"/>
+    <w:lsdException w:name="Grid Table 4 Accent 3" w:uiPriority="49"/>
+    <w:lsdException w:name="Grid Table 5 Dark Accent 3" w:uiPriority="50"/>
+    <w:lsdException w:name="Grid Table 6 Colorful Accent 3" w:uiPriority="51"/>
+    <w:lsdException w:name="Grid Table 7 Colorful Accent 3" w:uiPriority="52"/>
+    <w:lsdException w:name="Grid Table 1 Light Accent 4" w:uiPriority="46"/>
+    <w:lsdException w:name="Grid Table 2 Accent 4" w:uiPriority="47"/>
+    <w:lsdException w:name="Grid Table 3 Accent 4" w:uiPriority="48"/>
+    <w:lsdException w:name="Grid Table 4 Accent 4" w:uiPriority="49"/>
+    <w:lsdException w:name="Grid Table 5 Dark Accent 4" w:uiPriority="50"/>
+    <w:lsdException w:name="Grid Table 6 Colorful Accent 4" w:uiPriority="51"/>
+    <w:lsdException w:name="Grid Table 7 Colorful Accent 4" w:uiPriority="52"/>
+    <w:lsdException w:name="Grid Table 1 Light Accent 5" w:uiPriority="46"/>
+    <w:lsdException w:name="Grid Table 2 Accent 5" w:uiPriority="47"/>
+    <w:lsdException w:name="Grid Table 3 Accent 5" w:uiPriority="48"/>
+    <w:lsdException w:name="Grid Table 4 Accent 5" w:uiPriority="49"/>
+    <w:lsdException w:name="Grid Table 5 Dark Accent 5" w:uiPriority="50"/>
+    <w:lsdException w:name="Grid Table 6 Colorful Accent 5" w:uiPriority="51"/>
+    <w:lsdException w:name="Grid Table 7 Colorful Accent 5" w:uiPriority="52"/>
+    <w:lsdException w:name="Grid Table 1 Light Accent 6" w:uiPriority="46"/>
+    <w:lsdException w:name="Grid Table 2 Accent 6" w:uiPriority="47"/>
+    <w:lsdException w:name="Grid Table 3 Accent 6" w:uiPriority="48"/>
+    <w:lsdException w:name="Grid Table 4 Accent 6" w:uiPriority="49"/>
+    <w:lsdException w:name="Grid Table 5 Dark Accent 6" w:uiPriority="50"/>
+    <w:lsdException w:name="Grid Table 6 Colorful Accent 6" w:uiPriority="51"/>
+    <w:lsdException w:name="Grid Table 7 Colorful Accent 6" w:uiPriority="52"/>
+    <w:lsdException w:name="List Table 1 Light" w:uiPriority="46"/>
+    <w:lsdException w:name="List Table 2" w:uiPriority="47"/>
+    <w:lsdException w:name="List Table 3" w:uiPriority="48"/>
+    <w:lsdException w:name="List Table 4" w:uiPriority="49"/>
+    <w:lsdException w:name="List Table 5 Dark" w:uiPriority="50"/>
+    <w:lsdException w:name="List Table 6 Colorful" w:uiPriority="51"/>
+    <w:lsdException w:name="List Table 7 Colorful" w:uiPriority="52"/>
+    <w:lsdException w:name="List Table 1 Light Accent 1" w:uiPriority="46"/>
+    <w:lsdException w:name="List Table 2 Accent 1" w:uiPriority="47"/>
+    <w:lsdException w:name="List Table 3 Accent 1" w:uiPriority="48"/>
+    <w:lsdException w:name="List Table 4 Accent 1" w:uiPriority="49"/>
+    <w:lsdException w:name="List Table 5 Dark Accent 1" w:uiPriority="50"/>
+    <w:lsdException w:name="List Table 6 Colorful Accent 1" w:uiPriority="51"/>
+    <w:lsdException w:name="List Table 7 Colorful Accent 1" w:uiPriority="52"/>
+    <w:lsdException w:name="List Table 1 Light Accent 2" w:uiPriority="46"/>
+    <w:lsdException w:name="List Table 2 Accent 2" w:uiPriority="47"/>
+    <w:lsdException w:name="List Table 3 Accent 2" w:uiPriority="48"/>
+    <w:lsdException w:name="List Table 4 Accent 2" w:uiPriority="49"/>
+    <w:lsdException w:name="List Table 5 Dark Accent 2" w:uiPriority="50"/>
+    <w:lsdException w:name="List Table 6 Colorful Accent 2" w:uiPriority="51"/>
+    <w:lsdException w:name="List Table 7 Colorful Accent 2" w:uiPriority="52"/>
+    <w:lsdException w:name="List Table 1 Light Accent 3" w:uiPriority="46"/>
+    <w:lsdException w:name="List Table 2 Accent 3" w:uiPriority="47"/>
+    <w:lsdException w:name="List Table 3 Accent 3" w:uiPriority="48"/>
+    <w:lsdException w:name="List Table 4 Accent 3" w:uiPriority="49"/>
+    <w:lsdException w:name="List Table 5 Dark Accent 3" w:uiPriority="50"/>
+    <w:lsdException w:name="List Table 6 Colorful Accent 3" w:uiPriority="51"/>
+    <w:lsdException w:name="List Table 7 Colorful Accent 3" w:uiPriority="52"/>
+    <w:lsdException w:name="List Table 1 Light Accent 4" w:uiPriority="46"/>
+    <w:lsdException w:name="List Table 2 Accent 4" w:uiPriority="47"/>
+    <w:lsdException w:name="List Table 3 Accent 4" w:uiPriority="48"/>
+    <w:lsdException w:name="List Table 4 Accent 4" w:uiPriority="49"/>
+    <w:lsdException w:name="List Table 5 Dark Accent 4" w:uiPriority="50"/>
+    <w:lsdException w:name="List Table 6 Colorful Accent 4" w:uiPriority="51"/>
+    <w:lsdException w:name="List Table 7 Colorful Accent 4" w:uiPriority="52"/>
+    <w:lsdException w:name="List Table 1 Light Accent 5" w:uiPriority="46"/>
+    <w:lsdException w:name="List Table 2 Accent 5" w:uiPriority="47"/>
+    <w:lsdException w:name="List Table 3 Accent 5" w:uiPriority="48"/>
+    <w:lsdException w:name="List Table 4 Accent 5" w:uiPriority="49"/>
+    <w:lsdException w:name="List Table 5 Dark Accent 5" w:uiPriority="50"/>
+    <w:lsdException w:name="List Table 6 Colorful Accent 5" w:uiPriority="51"/>
+    <w:lsdException w:name="List Table 7 Colorful Accent 5" w:uiPriority="52"/>
+    <w:lsdException w:name="List Table 1 Light Accent 6" w:uiPriority="46"/>
+    <w:lsdException w:name="List Table 2 Accent 6" w:uiPriority="47"/>
+    <w:lsdException w:name="List Table 3 Accent 6" w:uiPriority="48"/>
+    <w:lsdException w:name="List Table 4 Accent 6" w:uiPriority="49"/>
+    <w:lsdException w:name="List Table 5 Dark Accent 6" w:uiPriority="50"/>
+    <w:lsdException w:name="List Table 6 Colorful Accent 6" w:uiPriority="51"/>
+    <w:lsdException w:name="List Table 7 Colorful Accent 6" w:uiPriority="52"/>
+    <w:lsdException w:name="Mention" w:semiHidden="1" w:unhideWhenUsed="1"/>
+    <w:lsdException w:name="Smart Hyperlink" w:semiHidden="1" w:unhideWhenUsed="1"/>
+    <w:lsdException w:name="Hashtag" w:semiHidden="1" w:unhideWhenUsed="1"/>
+    <w:lsdException w:name="Unresolved Mention" w:semiHidden="1" w:unhideWhenUsed="1"/>
+    <w:lsdException w:name="Smart Link" w:semiHidden="1" w:unhideWhenUsed="1"/>
+  </w:latentStyles>
   <w:style w:type="paragraph" w:default="1" w:styleId="Normal">
     <w:name w:val="Normal"/>
-    <w:next w:val="Normal"/>
-    <w:pPr/>
+    <w:qFormat/>
     <w:rPr>
       <w:sz w:val="24"/>
       <w:szCs w:val="24"/>
-      <w:lang w:val="en-US" w:eastAsia="en-US" w:bidi="ar-SA"/>
     </w:rPr>
   </w:style>
-  <w:style w:type="character" w:default="1" w:styleId="Default Paragraph Font">
+  <w:style w:type="character" w:default="1" w:styleId="DefaultParagraphFont">
     <w:name w:val="Default Paragraph Font"/>
-    <w:next w:val="Default Paragraph Font"/>
+    <w:uiPriority w:val="1"/>
+    <w:semiHidden/>
+    <w:unhideWhenUsed/>
+  </w:style>
+  <w:style w:type="table" w:default="1" w:styleId="TableNormal">
+    <w:name w:val="Normal Table"/>
+    <w:uiPriority w:val="99"/>
+    <w:semiHidden/>
+    <w:unhideWhenUsed/>
+    <w:tblPr>
+      <w:tblInd w:w="0" w:type="dxa"/>
+      <w:tblCellMar>
+        <w:top w:w="0" w:type="dxa"/>
+        <w:left w:w="108" w:type="dxa"/>
+        <w:bottom w:w="0" w:type="dxa"/>
+        <w:right w:w="108" w:type="dxa"/>
+      </w:tblCellMar>
+    </w:tblPr>
+  </w:style>
+  <w:style w:type="numbering" w:default="1" w:styleId="NoList">
+    <w:name w:val="No List"/>
+    <w:uiPriority w:val="99"/>
+    <w:semiHidden/>
+    <w:unhideWhenUsed/>
   </w:style>
   <w:style w:type="character" w:styleId="Hyperlink">
     <w:name w:val="Hyperlink"/>
@@ -1680,129 +1733,40 @@
       <w:u w:val="single"/>
     </w:rPr>
   </w:style>
-  <w:style w:type="table" w:default="1" w:styleId="Table Normal">
-    <w:name w:val="Table Normal"/>
-    <w:next w:val="Table Normal"/>
-    <w:pPr/>
-    <w:tblPr>
-      <w:tblInd w:w="0" w:type="dxa"/>
-    </w:tblPr>
-    <w:trPr/>
-    <w:tcPr/>
-    <w:tblStylePr w:type="firstRow"/>
-    <w:tblStylePr w:type="lastRow"/>
-    <w:tblStylePr w:type="firstCol"/>
-    <w:tblStylePr w:type="lastCol"/>
-    <w:tblStylePr w:type="band1Vert"/>
-    <w:tblStylePr w:type="band2Vert"/>
-    <w:tblStylePr w:type="band1Horz"/>
-    <w:tblStylePr w:type="band2Horz"/>
-    <w:tblStylePr w:type="neCell"/>
-    <w:tblStylePr w:type="nwCell"/>
-    <w:tblStylePr w:type="seCell"/>
-    <w:tblStylePr w:type="swCell"/>
-  </w:style>
-  <w:style w:type="numbering" w:default="1" w:styleId="No List">
-    <w:name w:val="No List"/>
-    <w:next w:val="No List"/>
-    <w:pPr/>
-  </w:style>
-  <w:style w:type="paragraph" w:styleId="Header &amp; Footer">
+  <w:style w:type="paragraph" w:customStyle="1" w:styleId="HeaderFooter">
     <w:name w:val="Header &amp; Footer"/>
-    <w:next w:val="Header &amp; Footer"/>
     <w:pPr>
-      <w:keepNext w:val="0"/>
-      <w:keepLines w:val="0"/>
-      <w:pageBreakBefore w:val="0"/>
-      <w:widowControl w:val="1"/>
-      <w:shd w:val="clear" w:color="auto" w:fill="auto"/>
       <w:tabs>
         <w:tab w:val="right" w:pos="9020"/>
       </w:tabs>
-      <w:suppressAutoHyphens w:val="0"/>
-      <w:bidi w:val="0"/>
-      <w:spacing w:before="0" w:after="0" w:line="240" w:lineRule="auto"/>
-      <w:ind w:left="0" w:right="0" w:firstLine="0"/>
-      <w:jc w:val="left"/>
-      <w:outlineLvl w:val="9"/>
     </w:pPr>
     <w:rPr>
-      <w:rFonts w:ascii="Helvetica Neue" w:cs="Arial Unicode MS" w:hAnsi="Helvetica Neue" w:eastAsia="Arial Unicode MS"/>
-      <w:b w:val="0"/>
-      <w:bCs w:val="0"/>
-      <w:i w:val="0"/>
-      <w:iCs w:val="0"/>
-      <w:caps w:val="0"/>
-      <w:smallCaps w:val="0"/>
-      <w:strike w:val="0"/>
-      <w:dstrike w:val="0"/>
-      <w:outline w:val="0"/>
+      <w:rFonts w:ascii="Helvetica Neue" w:hAnsi="Helvetica Neue" w:cs="Arial Unicode MS"/>
       <w:color w:val="000000"/>
-      <w:spacing w:val="0"/>
-      <w:kern w:val="0"/>
-      <w:position w:val="0"/>
       <w:sz w:val="24"/>
       <w:szCs w:val="24"/>
-      <w:u w:val="none"/>
-      <w:vertAlign w:val="baseline"/>
-      <w14:textOutline>
+      <w14:textOutline w14:w="0" w14:cap="flat" w14:cmpd="sng" w14:algn="ctr">
         <w14:noFill/>
+        <w14:prstDash w14:val="solid"/>
+        <w14:bevel/>
       </w14:textOutline>
-      <w14:textFill>
-        <w14:solidFill>
-          <w14:srgbClr w14:val="000000"/>
-        </w14:solidFill>
-      </w14:textFill>
     </w:rPr>
   </w:style>
-  <w:style w:type="paragraph" w:styleId="No Spacing">
+  <w:style w:type="paragraph" w:styleId="NoSpacing">
     <w:name w:val="No Spacing"/>
-    <w:next w:val="No Spacing"/>
-    <w:pPr>
-      <w:keepNext w:val="0"/>
-      <w:keepLines w:val="0"/>
-      <w:pageBreakBefore w:val="0"/>
-      <w:widowControl w:val="1"/>
-      <w:shd w:val="clear" w:color="auto" w:fill="auto"/>
-      <w:suppressAutoHyphens w:val="0"/>
-      <w:bidi w:val="0"/>
-      <w:spacing w:before="0" w:after="0" w:line="240" w:lineRule="auto"/>
-      <w:ind w:left="0" w:right="0" w:firstLine="0"/>
-      <w:jc w:val="left"/>
-      <w:outlineLvl w:val="9"/>
-    </w:pPr>
     <w:rPr>
-      <w:rFonts w:ascii="Calibri" w:cs="Arial Unicode MS" w:hAnsi="Calibri" w:eastAsia="Arial Unicode MS"/>
-      <w:b w:val="0"/>
-      <w:bCs w:val="0"/>
-      <w:i w:val="0"/>
-      <w:iCs w:val="0"/>
-      <w:caps w:val="0"/>
-      <w:smallCaps w:val="0"/>
-      <w:strike w:val="0"/>
-      <w:dstrike w:val="0"/>
-      <w:outline w:val="0"/>
+      <w:rFonts w:ascii="Calibri" w:hAnsi="Calibri" w:cs="Arial Unicode MS"/>
       <w:color w:val="000000"/>
-      <w:spacing w:val="0"/>
-      <w:kern w:val="0"/>
-      <w:position w:val="0"/>
       <w:sz w:val="22"/>
       <w:szCs w:val="22"/>
-      <w:u w:val="none" w:color="000000"/>
-      <w:vertAlign w:val="baseline"/>
-      <w:lang w:val="en-US"/>
-      <w14:textFill>
-        <w14:solidFill>
-          <w14:srgbClr w14:val="000000"/>
-        </w14:solidFill>
-      </w14:textFill>
+      <w:u w:color="000000"/>
     </w:rPr>
   </w:style>
 </w:styles>
 </file>
 
 <file path=word/theme/theme1.xml><?xml version="1.0" encoding="utf-8"?>
-<a:theme xmlns:a="http://schemas.openxmlformats.org/drawingml/2006/main" xmlns:r="http://schemas.openxmlformats.org/officeDocument/2006/relationships" name="Office Theme">
+<a:theme xmlns:a="http://schemas.openxmlformats.org/drawingml/2006/main" name="Office Theme">
   <a:themeElements>
     <a:clrScheme name="Office Theme">
       <a:dk1>
@@ -2004,7 +1968,7 @@
         <a:effectLst/>
         <a:sp3d/>
       </a:spPr>
-      <a:bodyPr rot="0" spcFirstLastPara="1" vertOverflow="overflow" horzOverflow="overflow" vert="horz" wrap="square" lIns="45719" tIns="45719" rIns="45719" bIns="45719" numCol="1" spcCol="38100" rtlCol="0" anchor="ctr" upright="0">
+      <a:bodyPr rot="0" spcFirstLastPara="1" vertOverflow="overflow" horzOverflow="overflow" vert="horz" wrap="square" lIns="45719" tIns="45719" rIns="45719" bIns="45719" numCol="1" spcCol="38100" rtlCol="0" anchor="ctr">
         <a:spAutoFit/>
       </a:bodyPr>
       <a:lstStyle>
@@ -2023,7 +1987,7 @@
           <a:buFontTx/>
           <a:buNone/>
           <a:tabLst/>
-          <a:defRPr b="0" baseline="0" cap="none" i="0" spc="0" strike="noStrike" sz="1800" u="none" kumimoji="0" normalizeH="0">
+          <a:defRPr kumimoji="0" sz="1800" b="0" i="0" u="none" strike="noStrike" cap="none" spc="0" normalizeH="0" baseline="0">
             <a:ln>
               <a:noFill/>
             </a:ln>
@@ -2053,7 +2017,7 @@
           <a:buFontTx/>
           <a:buNone/>
           <a:tabLst/>
-          <a:defRPr b="0" baseline="0" cap="none" i="0" spc="0" strike="noStrike" sz="1800" u="none" kumimoji="0" normalizeH="0">
+          <a:defRPr kumimoji="0" sz="1800" b="0" i="0" u="none" strike="noStrike" cap="none" spc="0" normalizeH="0" baseline="0">
             <a:ln>
               <a:noFill/>
             </a:ln>
@@ -2079,7 +2043,7 @@
           <a:buFontTx/>
           <a:buNone/>
           <a:tabLst/>
-          <a:defRPr b="0" baseline="0" cap="none" i="0" spc="0" strike="noStrike" sz="1800" u="none" kumimoji="0" normalizeH="0">
+          <a:defRPr kumimoji="0" sz="1800" b="0" i="0" u="none" strike="noStrike" cap="none" spc="0" normalizeH="0" baseline="0">
             <a:ln>
               <a:noFill/>
             </a:ln>
@@ -2105,7 +2069,7 @@
           <a:buFontTx/>
           <a:buNone/>
           <a:tabLst/>
-          <a:defRPr b="0" baseline="0" cap="none" i="0" spc="0" strike="noStrike" sz="1800" u="none" kumimoji="0" normalizeH="0">
+          <a:defRPr kumimoji="0" sz="1800" b="0" i="0" u="none" strike="noStrike" cap="none" spc="0" normalizeH="0" baseline="0">
             <a:ln>
               <a:noFill/>
             </a:ln>
@@ -2131,7 +2095,7 @@
           <a:buFontTx/>
           <a:buNone/>
           <a:tabLst/>
-          <a:defRPr b="0" baseline="0" cap="none" i="0" spc="0" strike="noStrike" sz="1800" u="none" kumimoji="0" normalizeH="0">
+          <a:defRPr kumimoji="0" sz="1800" b="0" i="0" u="none" strike="noStrike" cap="none" spc="0" normalizeH="0" baseline="0">
             <a:ln>
               <a:noFill/>
             </a:ln>
@@ -2157,7 +2121,7 @@
           <a:buFontTx/>
           <a:buNone/>
           <a:tabLst/>
-          <a:defRPr b="0" baseline="0" cap="none" i="0" spc="0" strike="noStrike" sz="1800" u="none" kumimoji="0" normalizeH="0">
+          <a:defRPr kumimoji="0" sz="1800" b="0" i="0" u="none" strike="noStrike" cap="none" spc="0" normalizeH="0" baseline="0">
             <a:ln>
               <a:noFill/>
             </a:ln>
@@ -2183,7 +2147,7 @@
           <a:buFontTx/>
           <a:buNone/>
           <a:tabLst/>
-          <a:defRPr b="0" baseline="0" cap="none" i="0" spc="0" strike="noStrike" sz="1800" u="none" kumimoji="0" normalizeH="0">
+          <a:defRPr kumimoji="0" sz="1800" b="0" i="0" u="none" strike="noStrike" cap="none" spc="0" normalizeH="0" baseline="0">
             <a:ln>
               <a:noFill/>
             </a:ln>
@@ -2209,7 +2173,7 @@
           <a:buFontTx/>
           <a:buNone/>
           <a:tabLst/>
-          <a:defRPr b="0" baseline="0" cap="none" i="0" spc="0" strike="noStrike" sz="1800" u="none" kumimoji="0" normalizeH="0">
+          <a:defRPr kumimoji="0" sz="1800" b="0" i="0" u="none" strike="noStrike" cap="none" spc="0" normalizeH="0" baseline="0">
             <a:ln>
               <a:noFill/>
             </a:ln>
@@ -2235,7 +2199,7 @@
           <a:buFontTx/>
           <a:buNone/>
           <a:tabLst/>
-          <a:defRPr b="0" baseline="0" cap="none" i="0" spc="0" strike="noStrike" sz="1800" u="none" kumimoji="0" normalizeH="0">
+          <a:defRPr kumimoji="0" sz="1800" b="0" i="0" u="none" strike="noStrike" cap="none" spc="0" normalizeH="0" baseline="0">
             <a:ln>
               <a:noFill/>
             </a:ln>
@@ -2261,7 +2225,7 @@
           <a:buFontTx/>
           <a:buNone/>
           <a:tabLst/>
-          <a:defRPr b="0" baseline="0" cap="none" i="0" spc="0" strike="noStrike" sz="1800" u="none" kumimoji="0" normalizeH="0">
+          <a:defRPr kumimoji="0" sz="1800" b="0" i="0" u="none" strike="noStrike" cap="none" spc="0" normalizeH="0" baseline="0">
             <a:ln>
               <a:noFill/>
             </a:ln>
@@ -2274,9 +2238,15 @@
         </a:lvl9pPr>
       </a:lstStyle>
       <a:style>
-        <a:lnRef idx="0"/>
-        <a:fillRef idx="0"/>
-        <a:effectRef idx="0"/>
+        <a:lnRef idx="0">
+          <a:scrgbClr r="0" g="0" b="0"/>
+        </a:lnRef>
+        <a:fillRef idx="0">
+          <a:scrgbClr r="0" g="0" b="0"/>
+        </a:fillRef>
+        <a:effectRef idx="0">
+          <a:scrgbClr r="0" g="0" b="0"/>
+        </a:effectRef>
         <a:fontRef idx="none"/>
       </a:style>
     </a:spDef>
@@ -2293,7 +2263,7 @@
         <a:effectLst/>
         <a:sp3d/>
       </a:spPr>
-      <a:bodyPr rot="0" spcFirstLastPara="1" vertOverflow="overflow" horzOverflow="overflow" vert="horz" wrap="square" lIns="91439" tIns="45719" rIns="91439" bIns="45719" numCol="1" spcCol="38100" rtlCol="0" anchor="t" upright="0">
+      <a:bodyPr rot="0" spcFirstLastPara="1" vertOverflow="overflow" horzOverflow="overflow" vert="horz" wrap="square" lIns="91439" tIns="45719" rIns="91439" bIns="45719" numCol="1" spcCol="38100" rtlCol="0" anchor="t">
         <a:noAutofit/>
       </a:bodyPr>
       <a:lstStyle>
@@ -2312,7 +2282,7 @@
           <a:buFontTx/>
           <a:buNone/>
           <a:tabLst/>
-          <a:defRPr b="0" baseline="0" cap="none" i="0" spc="0" strike="noStrike" sz="1800" u="none" kumimoji="0" normalizeH="0">
+          <a:defRPr kumimoji="0" sz="1800" b="0" i="0" u="none" strike="noStrike" cap="none" spc="0" normalizeH="0" baseline="0">
             <a:ln>
               <a:noFill/>
             </a:ln>
@@ -2338,7 +2308,7 @@
           <a:buFontTx/>
           <a:buNone/>
           <a:tabLst/>
-          <a:defRPr b="0" baseline="0" cap="none" i="0" spc="0" strike="noStrike" sz="1800" u="none" kumimoji="0" normalizeH="0">
+          <a:defRPr kumimoji="0" sz="1800" b="0" i="0" u="none" strike="noStrike" cap="none" spc="0" normalizeH="0" baseline="0">
             <a:ln>
               <a:noFill/>
             </a:ln>
@@ -2364,7 +2334,7 @@
           <a:buFontTx/>
           <a:buNone/>
           <a:tabLst/>
-          <a:defRPr b="0" baseline="0" cap="none" i="0" spc="0" strike="noStrike" sz="1800" u="none" kumimoji="0" normalizeH="0">
+          <a:defRPr kumimoji="0" sz="1800" b="0" i="0" u="none" strike="noStrike" cap="none" spc="0" normalizeH="0" baseline="0">
             <a:ln>
               <a:noFill/>
             </a:ln>
@@ -2390,7 +2360,7 @@
           <a:buFontTx/>
           <a:buNone/>
           <a:tabLst/>
-          <a:defRPr b="0" baseline="0" cap="none" i="0" spc="0" strike="noStrike" sz="1800" u="none" kumimoji="0" normalizeH="0">
+          <a:defRPr kumimoji="0" sz="1800" b="0" i="0" u="none" strike="noStrike" cap="none" spc="0" normalizeH="0" baseline="0">
             <a:ln>
               <a:noFill/>
             </a:ln>
@@ -2416,7 +2386,7 @@
           <a:buFontTx/>
           <a:buNone/>
           <a:tabLst/>
-          <a:defRPr b="0" baseline="0" cap="none" i="0" spc="0" strike="noStrike" sz="1800" u="none" kumimoji="0" normalizeH="0">
+          <a:defRPr kumimoji="0" sz="1800" b="0" i="0" u="none" strike="noStrike" cap="none" spc="0" normalizeH="0" baseline="0">
             <a:ln>
               <a:noFill/>
             </a:ln>
@@ -2442,7 +2412,7 @@
           <a:buFontTx/>
           <a:buNone/>
           <a:tabLst/>
-          <a:defRPr b="0" baseline="0" cap="none" i="0" spc="0" strike="noStrike" sz="1800" u="none" kumimoji="0" normalizeH="0">
+          <a:defRPr kumimoji="0" sz="1800" b="0" i="0" u="none" strike="noStrike" cap="none" spc="0" normalizeH="0" baseline="0">
             <a:ln>
               <a:noFill/>
             </a:ln>
@@ -2468,7 +2438,7 @@
           <a:buFontTx/>
           <a:buNone/>
           <a:tabLst/>
-          <a:defRPr b="0" baseline="0" cap="none" i="0" spc="0" strike="noStrike" sz="1800" u="none" kumimoji="0" normalizeH="0">
+          <a:defRPr kumimoji="0" sz="1800" b="0" i="0" u="none" strike="noStrike" cap="none" spc="0" normalizeH="0" baseline="0">
             <a:ln>
               <a:noFill/>
             </a:ln>
@@ -2494,7 +2464,7 @@
           <a:buFontTx/>
           <a:buNone/>
           <a:tabLst/>
-          <a:defRPr b="0" baseline="0" cap="none" i="0" spc="0" strike="noStrike" sz="1800" u="none" kumimoji="0" normalizeH="0">
+          <a:defRPr kumimoji="0" sz="1800" b="0" i="0" u="none" strike="noStrike" cap="none" spc="0" normalizeH="0" baseline="0">
             <a:ln>
               <a:noFill/>
             </a:ln>
@@ -2520,7 +2490,7 @@
           <a:buFontTx/>
           <a:buNone/>
           <a:tabLst/>
-          <a:defRPr b="0" baseline="0" cap="none" i="0" spc="0" strike="noStrike" sz="1800" u="none" kumimoji="0" normalizeH="0">
+          <a:defRPr kumimoji="0" sz="1800" b="0" i="0" u="none" strike="noStrike" cap="none" spc="0" normalizeH="0" baseline="0">
             <a:ln>
               <a:noFill/>
             </a:ln>
@@ -2546,7 +2516,7 @@
           <a:buFontTx/>
           <a:buNone/>
           <a:tabLst/>
-          <a:defRPr b="0" baseline="0" cap="none" i="0" spc="0" strike="noStrike" sz="1800" u="none" kumimoji="0" normalizeH="0">
+          <a:defRPr kumimoji="0" sz="1800" b="0" i="0" u="none" strike="noStrike" cap="none" spc="0" normalizeH="0" baseline="0">
             <a:ln>
               <a:noFill/>
             </a:ln>
@@ -2559,9 +2529,15 @@
         </a:lvl9pPr>
       </a:lstStyle>
       <a:style>
-        <a:lnRef idx="0"/>
-        <a:fillRef idx="0"/>
-        <a:effectRef idx="0"/>
+        <a:lnRef idx="0">
+          <a:scrgbClr r="0" g="0" b="0"/>
+        </a:lnRef>
+        <a:fillRef idx="0">
+          <a:scrgbClr r="0" g="0" b="0"/>
+        </a:fillRef>
+        <a:effectRef idx="0">
+          <a:scrgbClr r="0" g="0" b="0"/>
+        </a:effectRef>
         <a:fontRef idx="none"/>
       </a:style>
     </a:lnDef>
@@ -2575,7 +2551,7 @@
         <a:effectLst/>
         <a:sp3d/>
       </a:spPr>
-      <a:bodyPr rot="0" spcFirstLastPara="1" vertOverflow="overflow" horzOverflow="overflow" vert="horz" wrap="square" lIns="45719" tIns="45719" rIns="45719" bIns="45719" numCol="1" spcCol="38100" rtlCol="0" anchor="t" upright="0">
+      <a:bodyPr rot="0" spcFirstLastPara="1" vertOverflow="overflow" horzOverflow="overflow" vert="horz" wrap="square" lIns="45719" tIns="45719" rIns="45719" bIns="45719" numCol="1" spcCol="38100" rtlCol="0" anchor="t">
         <a:spAutoFit/>
       </a:bodyPr>
       <a:lstStyle>
@@ -2594,7 +2570,7 @@
           <a:buFontTx/>
           <a:buNone/>
           <a:tabLst/>
-          <a:defRPr b="0" baseline="0" cap="none" i="0" spc="0" strike="noStrike" sz="1800" u="none" kumimoji="0" normalizeH="0">
+          <a:defRPr kumimoji="0" sz="1800" b="0" i="0" u="none" strike="noStrike" cap="none" spc="0" normalizeH="0" baseline="0">
             <a:ln>
               <a:noFill/>
             </a:ln>
@@ -2624,7 +2600,7 @@
           <a:buFontTx/>
           <a:buNone/>
           <a:tabLst/>
-          <a:defRPr b="0" baseline="0" cap="none" i="0" spc="0" strike="noStrike" sz="1800" u="none" kumimoji="0" normalizeH="0">
+          <a:defRPr kumimoji="0" sz="1800" b="0" i="0" u="none" strike="noStrike" cap="none" spc="0" normalizeH="0" baseline="0">
             <a:ln>
               <a:noFill/>
             </a:ln>
@@ -2650,7 +2626,7 @@
           <a:buFontTx/>
           <a:buNone/>
           <a:tabLst/>
-          <a:defRPr b="0" baseline="0" cap="none" i="0" spc="0" strike="noStrike" sz="1800" u="none" kumimoji="0" normalizeH="0">
+          <a:defRPr kumimoji="0" sz="1800" b="0" i="0" u="none" strike="noStrike" cap="none" spc="0" normalizeH="0" baseline="0">
             <a:ln>
               <a:noFill/>
             </a:ln>
@@ -2676,7 +2652,7 @@
           <a:buFontTx/>
           <a:buNone/>
           <a:tabLst/>
-          <a:defRPr b="0" baseline="0" cap="none" i="0" spc="0" strike="noStrike" sz="1800" u="none" kumimoji="0" normalizeH="0">
+          <a:defRPr kumimoji="0" sz="1800" b="0" i="0" u="none" strike="noStrike" cap="none" spc="0" normalizeH="0" baseline="0">
             <a:ln>
               <a:noFill/>
             </a:ln>
@@ -2702,7 +2678,7 @@
           <a:buFontTx/>
           <a:buNone/>
           <a:tabLst/>
-          <a:defRPr b="0" baseline="0" cap="none" i="0" spc="0" strike="noStrike" sz="1800" u="none" kumimoji="0" normalizeH="0">
+          <a:defRPr kumimoji="0" sz="1800" b="0" i="0" u="none" strike="noStrike" cap="none" spc="0" normalizeH="0" baseline="0">
             <a:ln>
               <a:noFill/>
             </a:ln>
@@ -2728,7 +2704,7 @@
           <a:buFontTx/>
           <a:buNone/>
           <a:tabLst/>
-          <a:defRPr b="0" baseline="0" cap="none" i="0" spc="0" strike="noStrike" sz="1800" u="none" kumimoji="0" normalizeH="0">
+          <a:defRPr kumimoji="0" sz="1800" b="0" i="0" u="none" strike="noStrike" cap="none" spc="0" normalizeH="0" baseline="0">
             <a:ln>
               <a:noFill/>
             </a:ln>
@@ -2754,7 +2730,7 @@
           <a:buFontTx/>
           <a:buNone/>
           <a:tabLst/>
-          <a:defRPr b="0" baseline="0" cap="none" i="0" spc="0" strike="noStrike" sz="1800" u="none" kumimoji="0" normalizeH="0">
+          <a:defRPr kumimoji="0" sz="1800" b="0" i="0" u="none" strike="noStrike" cap="none" spc="0" normalizeH="0" baseline="0">
             <a:ln>
               <a:noFill/>
             </a:ln>
@@ -2780,7 +2756,7 @@
           <a:buFontTx/>
           <a:buNone/>
           <a:tabLst/>
-          <a:defRPr b="0" baseline="0" cap="none" i="0" spc="0" strike="noStrike" sz="1800" u="none" kumimoji="0" normalizeH="0">
+          <a:defRPr kumimoji="0" sz="1800" b="0" i="0" u="none" strike="noStrike" cap="none" spc="0" normalizeH="0" baseline="0">
             <a:ln>
               <a:noFill/>
             </a:ln>
@@ -2806,7 +2782,7 @@
           <a:buFontTx/>
           <a:buNone/>
           <a:tabLst/>
-          <a:defRPr b="0" baseline="0" cap="none" i="0" spc="0" strike="noStrike" sz="1800" u="none" kumimoji="0" normalizeH="0">
+          <a:defRPr kumimoji="0" sz="1800" b="0" i="0" u="none" strike="noStrike" cap="none" spc="0" normalizeH="0" baseline="0">
             <a:ln>
               <a:noFill/>
             </a:ln>
@@ -2832,7 +2808,7 @@
           <a:buFontTx/>
           <a:buNone/>
           <a:tabLst/>
-          <a:defRPr b="0" baseline="0" cap="none" i="0" spc="0" strike="noStrike" sz="1800" u="none" kumimoji="0" normalizeH="0">
+          <a:defRPr kumimoji="0" sz="1800" b="0" i="0" u="none" strike="noStrike" cap="none" spc="0" normalizeH="0" baseline="0">
             <a:ln>
               <a:noFill/>
             </a:ln>
@@ -2845,12 +2821,19 @@
         </a:lvl9pPr>
       </a:lstStyle>
       <a:style>
-        <a:lnRef idx="0"/>
-        <a:fillRef idx="0"/>
-        <a:effectRef idx="0"/>
+        <a:lnRef idx="0">
+          <a:scrgbClr r="0" g="0" b="0"/>
+        </a:lnRef>
+        <a:fillRef idx="0">
+          <a:scrgbClr r="0" g="0" b="0"/>
+        </a:fillRef>
+        <a:effectRef idx="0">
+          <a:scrgbClr r="0" g="0" b="0"/>
+        </a:effectRef>
         <a:fontRef idx="none"/>
       </a:style>
     </a:txDef>
   </a:objectDefaults>
+  <a:extraClrSchemeLst/>
 </a:theme>
 </file>
</xml_diff>